<commit_message>
System design (hardware & software)
</commit_message>
<xml_diff>
--- a/Architecture0005.docx
+++ b/Architecture0005.docx
@@ -253,7 +253,6 @@
           <w:lang w:val="en-US"/>
         </w:rPr>
       </w:pPr>
-      <w:proofErr w:type="spellStart"/>
       <w:r>
         <w:rPr>
           <w:rFonts w:ascii="Times New Roman" w:hAnsi="Times New Roman" w:cs="Times New Roman"/>
@@ -261,9 +260,63 @@
           <w:szCs w:val="40"/>
           <w:lang w:val="en-US"/>
         </w:rPr>
-        <w:t>Diyaz</w:t>
+        <w:t xml:space="preserve">Adelia </w:t>
+      </w:r>
+      <w:proofErr w:type="spellStart"/>
+      <w:r>
+        <w:rPr>
+          <w:rFonts w:ascii="Times New Roman" w:hAnsi="Times New Roman" w:cs="Times New Roman"/>
+          <w:sz w:val="40"/>
+          <w:szCs w:val="40"/>
+          <w:lang w:val="en-US"/>
+        </w:rPr>
+        <w:t>Ramisova</w:t>
       </w:r>
       <w:proofErr w:type="spellEnd"/>
+      <w:r>
+        <w:rPr>
+          <w:rFonts w:ascii="Times New Roman" w:hAnsi="Times New Roman" w:cs="Times New Roman"/>
+          <w:sz w:val="40"/>
+          <w:szCs w:val="40"/>
+          <w:lang w:val="en-US"/>
+        </w:rPr>
+        <w:t xml:space="preserve"> </w:t>
+      </w:r>
+      <w:r>
+        <w:rPr>
+          <w:rFonts w:ascii="Times New Roman" w:hAnsi="Times New Roman" w:cs="Times New Roman"/>
+          <w:sz w:val="40"/>
+          <w:szCs w:val="40"/>
+        </w:rPr>
+        <w:t>(</w:t>
+      </w:r>
+      <w:r>
+        <w:rPr>
+          <w:rFonts w:ascii="Times New Roman" w:hAnsi="Times New Roman" w:cs="Times New Roman"/>
+          <w:sz w:val="40"/>
+          <w:szCs w:val="40"/>
+          <w:lang w:val="en-US"/>
+        </w:rPr>
+        <w:t xml:space="preserve">ID </w:t>
+      </w:r>
+      <w:r>
+        <w:rPr>
+          <w:rFonts w:ascii="Times New Roman" w:hAnsi="Times New Roman" w:cs="Times New Roman"/>
+          <w:sz w:val="40"/>
+          <w:szCs w:val="40"/>
+          <w:lang w:val="en-US"/>
+        </w:rPr>
+        <w:t>238715006</w:t>
+      </w:r>
+      <w:r>
+        <w:rPr>
+          <w:rFonts w:ascii="Times New Roman" w:hAnsi="Times New Roman" w:cs="Times New Roman"/>
+          <w:sz w:val="40"/>
+          <w:szCs w:val="40"/>
+          <w:lang w:val="en-US"/>
+        </w:rPr>
+        <w:t>)</w:t>
+      </w:r>
     </w:p>
     <w:p>
       <w:pPr>
@@ -287,9 +340,65 @@
           <w:szCs w:val="40"/>
           <w:lang w:val="en-US"/>
         </w:rPr>
-        <w:t>Adeliya</w:t>
+        <w:t>Turganaliev</w:t>
       </w:r>
       <w:proofErr w:type="spellEnd"/>
+      <w:r>
+        <w:rPr>
+          <w:rFonts w:ascii="Times New Roman" w:hAnsi="Times New Roman" w:cs="Times New Roman"/>
+          <w:sz w:val="40"/>
+          <w:szCs w:val="40"/>
+          <w:lang w:val="en-US"/>
+        </w:rPr>
+        <w:t xml:space="preserve"> </w:t>
+      </w:r>
+      <w:proofErr w:type="spellStart"/>
+      <w:r>
+        <w:rPr>
+          <w:rFonts w:ascii="Times New Roman" w:hAnsi="Times New Roman" w:cs="Times New Roman"/>
+          <w:sz w:val="40"/>
+          <w:szCs w:val="40"/>
+          <w:lang w:val="en-US"/>
+        </w:rPr>
+        <w:t>Diyaz</w:t>
+      </w:r>
+      <w:proofErr w:type="spellEnd"/>
+      <w:r>
+        <w:rPr>
+          <w:rFonts w:ascii="Times New Roman" w:hAnsi="Times New Roman" w:cs="Times New Roman"/>
+          <w:sz w:val="40"/>
+          <w:szCs w:val="40"/>
+          <w:lang w:val="en-US"/>
+        </w:rPr>
+        <w:t xml:space="preserve"> </w:t>
+      </w:r>
+      <w:r>
+        <w:rPr>
+          <w:rFonts w:ascii="Times New Roman" w:hAnsi="Times New Roman" w:cs="Times New Roman"/>
+          <w:sz w:val="40"/>
+          <w:szCs w:val="40"/>
+          <w:lang w:val="en-US"/>
+        </w:rPr>
+        <w:t xml:space="preserve">(ID </w:t>
+      </w:r>
+      <w:r>
+        <w:rPr>
+          <w:rFonts w:ascii="Times New Roman" w:hAnsi="Times New Roman" w:cs="Times New Roman"/>
+          <w:sz w:val="40"/>
+          <w:szCs w:val="40"/>
+          <w:lang w:val="en-US"/>
+        </w:rPr>
+        <w:t>238715003</w:t>
+      </w:r>
+      <w:r>
+        <w:rPr>
+          <w:rFonts w:ascii="Times New Roman" w:hAnsi="Times New Roman" w:cs="Times New Roman"/>
+          <w:sz w:val="40"/>
+          <w:szCs w:val="40"/>
+          <w:lang w:val="en-US"/>
+        </w:rPr>
+        <w:t>)</w:t>
+      </w:r>
     </w:p>
     <w:p>
       <w:pPr>
@@ -305,7 +414,7 @@
           <w:lang w:val="en-US"/>
         </w:rPr>
       </w:pPr>
-      <w:proofErr w:type="gramStart"/>
+      <w:proofErr w:type="spellStart"/>
       <w:r>
         <w:rPr>
           <w:rFonts w:ascii="Times New Roman" w:hAnsi="Times New Roman" w:cs="Times New Roman"/>
@@ -313,9 +422,56 @@
           <w:szCs w:val="40"/>
           <w:lang w:val="en-US"/>
         </w:rPr>
-        <w:t>Said</w:t>
-      </w:r>
-      <w:proofErr w:type="gramEnd"/>
+        <w:t>Akylbekova</w:t>
+      </w:r>
+      <w:proofErr w:type="spellEnd"/>
+      <w:r>
+        <w:rPr>
+          <w:rFonts w:ascii="Times New Roman" w:hAnsi="Times New Roman" w:cs="Times New Roman"/>
+          <w:sz w:val="40"/>
+          <w:szCs w:val="40"/>
+          <w:lang w:val="en-US"/>
+        </w:rPr>
+        <w:t xml:space="preserve"> </w:t>
+      </w:r>
+      <w:proofErr w:type="spellStart"/>
+      <w:r>
+        <w:rPr>
+          <w:rFonts w:ascii="Times New Roman" w:hAnsi="Times New Roman" w:cs="Times New Roman"/>
+          <w:sz w:val="40"/>
+          <w:szCs w:val="40"/>
+          <w:lang w:val="en-US"/>
+        </w:rPr>
+        <w:t>Altynai</w:t>
+      </w:r>
+      <w:proofErr w:type="spellEnd"/>
+      <w:r>
+        <w:rPr>
+          <w:rFonts w:ascii="Times New Roman" w:hAnsi="Times New Roman" w:cs="Times New Roman"/>
+          <w:sz w:val="40"/>
+          <w:szCs w:val="40"/>
+          <w:lang w:val="en-US"/>
+        </w:rPr>
+        <w:t xml:space="preserve"> (ID </w:t>
+      </w:r>
+      <w:r>
+        <w:rPr>
+          <w:rFonts w:ascii="Times New Roman" w:hAnsi="Times New Roman" w:cs="Times New Roman"/>
+          <w:sz w:val="40"/>
+          <w:szCs w:val="40"/>
+          <w:lang w:val="en-US"/>
+        </w:rPr>
+        <w:t>238715008</w:t>
+      </w:r>
+      <w:r>
+        <w:rPr>
+          <w:rFonts w:ascii="Times New Roman" w:hAnsi="Times New Roman" w:cs="Times New Roman"/>
+          <w:sz w:val="40"/>
+          <w:szCs w:val="40"/>
+          <w:lang w:val="en-US"/>
+        </w:rPr>
+        <w:t>)</w:t>
+      </w:r>
     </w:p>
     <w:p>
       <w:pPr>
@@ -326,22 +482,58 @@
         </w:numPr>
         <w:rPr>
           <w:rFonts w:ascii="Times New Roman" w:hAnsi="Times New Roman" w:cs="Times New Roman"/>
-          <w:sz w:val="44"/>
-          <w:szCs w:val="44"/>
-          <w:lang w:val="en-US"/>
-        </w:rPr>
-      </w:pPr>
-      <w:proofErr w:type="spellStart"/>
-      <w:r>
-        <w:rPr>
-          <w:rFonts w:ascii="Times New Roman" w:hAnsi="Times New Roman" w:cs="Times New Roman"/>
           <w:sz w:val="40"/>
           <w:szCs w:val="40"/>
           <w:lang w:val="en-US"/>
         </w:rPr>
-        <w:t>Altynai</w:t>
+      </w:pPr>
+      <w:proofErr w:type="spellStart"/>
+      <w:r>
+        <w:rPr>
+          <w:rFonts w:ascii="Times New Roman" w:hAnsi="Times New Roman" w:cs="Times New Roman"/>
+          <w:sz w:val="40"/>
+          <w:szCs w:val="40"/>
+          <w:lang w:val="en-US"/>
+        </w:rPr>
+        <w:t>Baryspiev</w:t>
       </w:r>
       <w:proofErr w:type="spellEnd"/>
+      <w:r>
+        <w:rPr>
+          <w:rFonts w:ascii="Times New Roman" w:hAnsi="Times New Roman" w:cs="Times New Roman"/>
+          <w:sz w:val="40"/>
+          <w:szCs w:val="40"/>
+          <w:lang w:val="en-US"/>
+        </w:rPr>
+        <w:t xml:space="preserve"> Said</w:t>
+      </w:r>
+      <w:r>
+        <w:rPr>
+          <w:rFonts w:ascii="Times New Roman" w:hAnsi="Times New Roman" w:cs="Times New Roman"/>
+          <w:sz w:val="40"/>
+          <w:szCs w:val="40"/>
+          <w:lang w:val="en-US"/>
+        </w:rPr>
+        <w:t xml:space="preserve"> (ID </w:t>
+      </w:r>
+      <w:r>
+        <w:rPr>
+          <w:rFonts w:ascii="Times New Roman" w:hAnsi="Times New Roman" w:cs="Times New Roman"/>
+          <w:sz w:val="40"/>
+          <w:szCs w:val="40"/>
+          <w:lang w:val="en-US"/>
+        </w:rPr>
+        <w:t>238715009</w:t>
+      </w:r>
+      <w:r>
+        <w:rPr>
+          <w:rFonts w:ascii="Times New Roman" w:hAnsi="Times New Roman" w:cs="Times New Roman"/>
+          <w:sz w:val="40"/>
+          <w:szCs w:val="40"/>
+          <w:lang w:val="en-US"/>
+        </w:rPr>
+        <w:t>)</w:t>
+      </w:r>
     </w:p>
     <w:p>
       <w:pPr>
@@ -1230,6 +1422,7 @@
           <w:rFonts w:ascii="Times New Roman" w:hAnsi="Times New Roman" w:cs="Times New Roman"/>
           <w:sz w:val="22"/>
           <w:szCs w:val="22"/>
+          <w:lang w:val="en-US"/>
         </w:rPr>
       </w:pPr>
     </w:p>
@@ -1391,6 +1584,7 @@
           <w:rFonts w:ascii="Times New Roman" w:hAnsi="Times New Roman" w:cs="Times New Roman"/>
           <w:sz w:val="22"/>
           <w:szCs w:val="22"/>
+          <w:lang w:val="en-US"/>
         </w:rPr>
       </w:pPr>
       <w:r>
@@ -2334,6 +2528,7 @@
           <w:bCs/>
           <w:sz w:val="40"/>
           <w:szCs w:val="40"/>
+          <w:lang w:val="en-US"/>
         </w:rPr>
       </w:pPr>
       <w:r>
@@ -2354,6 +2549,7 @@
           <w:bCs/>
           <w:sz w:val="40"/>
           <w:szCs w:val="40"/>
+          <w:lang w:val="en-US"/>
         </w:rPr>
         <w:t xml:space="preserve">. </w:t>
       </w:r>
@@ -2433,6 +2629,7 @@
           <w:bCs/>
           <w:sz w:val="40"/>
           <w:szCs w:val="40"/>
+          <w:lang w:val="en-US"/>
         </w:rPr>
       </w:pPr>
       <w:r>
@@ -2472,6 +2669,7 @@
           <w:rFonts w:ascii="Times New Roman" w:hAnsi="Times New Roman" w:cs="Times New Roman"/>
           <w:sz w:val="22"/>
           <w:szCs w:val="22"/>
+          <w:lang w:val="en-US"/>
         </w:rPr>
       </w:pPr>
       <w:r>
@@ -2808,6 +3006,17 @@
     </w:p>
     <w:p>
       <w:pPr>
+        <w:spacing w:after="240"/>
+        <w:rPr>
+          <w:rFonts w:ascii="Times New Roman" w:hAnsi="Times New Roman" w:cs="Times New Roman"/>
+          <w:sz w:val="22"/>
+          <w:szCs w:val="22"/>
+          <w:lang w:val="en-US"/>
+        </w:rPr>
+      </w:pPr>
+    </w:p>
+    <w:p>
+      <w:pPr>
         <w:numPr>
           <w:ilvl w:val="0"/>
           <w:numId w:val="6"/>
@@ -2827,6 +3036,7 @@
           <w:sz w:val="22"/>
           <w:szCs w:val="22"/>
         </w:rPr>
+        <w:lastRenderedPageBreak/>
         <w:t>Smart Intercom Module</w:t>
       </w:r>
     </w:p>
@@ -2851,7 +3061,6 @@
           <w:szCs w:val="22"/>
           <w:lang w:val="en-US"/>
         </w:rPr>
-        <w:lastRenderedPageBreak/>
         <w:t>Accept user input (button press or keypad entry).</w:t>
       </w:r>
     </w:p>
@@ -3357,6 +3566,7 @@
           <w:szCs w:val="22"/>
           <w:lang w:val="en-US"/>
         </w:rPr>
+        <w:lastRenderedPageBreak/>
         <w:t>Hardware and software must support adding new modules in the future.</w:t>
       </w:r>
     </w:p>
@@ -3381,7 +3591,6 @@
           <w:sz w:val="22"/>
           <w:szCs w:val="22"/>
         </w:rPr>
-        <w:lastRenderedPageBreak/>
         <w:t>Scalability</w:t>
       </w:r>
     </w:p>
@@ -3658,6 +3867,7 @@
           <w:bCs/>
           <w:sz w:val="32"/>
           <w:szCs w:val="32"/>
+          <w:lang w:val="en-US"/>
         </w:rPr>
       </w:pPr>
       <w:r>
@@ -3678,6 +3888,7 @@
           <w:bCs/>
           <w:sz w:val="32"/>
           <w:szCs w:val="32"/>
+          <w:lang w:val="en-US"/>
         </w:rPr>
         <w:t>.3 Hardware Requirements</w:t>
       </w:r>
@@ -3688,6 +3899,7 @@
           <w:bCs/>
           <w:sz w:val="32"/>
           <w:szCs w:val="32"/>
+          <w:lang w:val="en-US"/>
         </w:rPr>
         <w:tab/>
       </w:r>
@@ -3699,6 +3911,7 @@
           <w:rFonts w:ascii="Times New Roman" w:hAnsi="Times New Roman" w:cs="Times New Roman"/>
           <w:sz w:val="22"/>
           <w:szCs w:val="22"/>
+          <w:lang w:val="en-US"/>
         </w:rPr>
       </w:pPr>
       <w:r>
@@ -4009,6 +4222,7 @@
           <w:sz w:val="22"/>
           <w:szCs w:val="22"/>
         </w:rPr>
+        <w:lastRenderedPageBreak/>
         <w:t xml:space="preserve">  </w:t>
       </w:r>
       <w:r>
@@ -4041,7 +4255,6 @@
           <w:sz w:val="22"/>
           <w:szCs w:val="22"/>
         </w:rPr>
-        <w:lastRenderedPageBreak/>
         <w:t>Cardboard city model</w:t>
       </w:r>
     </w:p>
@@ -4089,6 +4302,7 @@
           <w:bCs/>
           <w:sz w:val="32"/>
           <w:szCs w:val="32"/>
+          <w:lang w:val="en-US"/>
         </w:rPr>
       </w:pPr>
       <w:r>
@@ -4109,6 +4323,7 @@
           <w:bCs/>
           <w:sz w:val="32"/>
           <w:szCs w:val="32"/>
+          <w:lang w:val="en-US"/>
         </w:rPr>
         <w:t>.4 Software Requirements</w:t>
       </w:r>
@@ -4120,13 +4335,15 @@
           <w:rFonts w:ascii="Times New Roman" w:hAnsi="Times New Roman" w:cs="Times New Roman"/>
           <w:sz w:val="22"/>
           <w:szCs w:val="22"/>
-        </w:rPr>
-      </w:pPr>
-      <w:r>
-        <w:rPr>
-          <w:rFonts w:ascii="Times New Roman" w:hAnsi="Times New Roman" w:cs="Times New Roman"/>
-          <w:sz w:val="22"/>
-          <w:szCs w:val="22"/>
+          <w:lang w:val="en-US"/>
+        </w:rPr>
+      </w:pPr>
+      <w:r>
+        <w:rPr>
+          <w:rFonts w:ascii="Times New Roman" w:hAnsi="Times New Roman" w:cs="Times New Roman"/>
+          <w:sz w:val="22"/>
+          <w:szCs w:val="22"/>
+          <w:lang w:val="en-US"/>
         </w:rPr>
         <w:t>The software must:</w:t>
       </w:r>
@@ -4260,6 +4477,7 @@
           <w:bCs/>
           <w:sz w:val="32"/>
           <w:szCs w:val="32"/>
+          <w:lang w:val="en-US"/>
         </w:rPr>
       </w:pPr>
       <w:r>
@@ -4280,6 +4498,7 @@
           <w:bCs/>
           <w:sz w:val="32"/>
           <w:szCs w:val="32"/>
+          <w:lang w:val="en-US"/>
         </w:rPr>
         <w:t>.5 System Constraints</w:t>
       </w:r>
@@ -4629,6 +4848,7 @@
           <w:szCs w:val="22"/>
           <w:lang w:val="en-US"/>
         </w:rPr>
+        <w:lastRenderedPageBreak/>
         <w:t>Delays in one subsystem can slow or block others if not designed efficiently.</w:t>
       </w:r>
     </w:p>
@@ -4651,7 +4871,6 @@
           <w:sz w:val="22"/>
           <w:szCs w:val="22"/>
         </w:rPr>
-        <w:lastRenderedPageBreak/>
         <w:t>5. Power Constraints</w:t>
       </w:r>
     </w:p>
@@ -4772,6 +4991,16 @@
         </w:rPr>
         <w:t>The system must be easy to troubleshoot and modify.</w:t>
       </w:r>
+    </w:p>
+    <w:p>
+      <w:pPr>
+        <w:spacing w:after="240"/>
+        <w:rPr>
+          <w:rFonts w:ascii="Times New Roman" w:hAnsi="Times New Roman" w:cs="Times New Roman"/>
+          <w:sz w:val="22"/>
+          <w:szCs w:val="22"/>
+        </w:rPr>
+      </w:pPr>
     </w:p>
     <w:p>
       <w:pPr>
@@ -4969,122 +5198,46 @@
           <w:rFonts w:ascii="Times New Roman" w:hAnsi="Times New Roman" w:cs="Times New Roman"/>
           <w:sz w:val="22"/>
           <w:szCs w:val="22"/>
-          <w:lang w:val="en-US"/>
-        </w:rPr>
-      </w:pPr>
-    </w:p>
-    <w:p>
-      <w:pPr>
-        <w:spacing w:after="240"/>
-        <w:rPr>
-          <w:rFonts w:ascii="Times New Roman" w:hAnsi="Times New Roman" w:cs="Times New Roman"/>
-          <w:sz w:val="22"/>
-          <w:szCs w:val="22"/>
-          <w:lang w:val="en-US"/>
-        </w:rPr>
-      </w:pPr>
-    </w:p>
-    <w:p>
-      <w:pPr>
-        <w:spacing w:after="240"/>
-        <w:rPr>
-          <w:rFonts w:ascii="Times New Roman" w:hAnsi="Times New Roman" w:cs="Times New Roman"/>
-          <w:sz w:val="22"/>
-          <w:szCs w:val="22"/>
-          <w:lang w:val="en-US"/>
-        </w:rPr>
-      </w:pPr>
-    </w:p>
-    <w:p>
-      <w:pPr>
-        <w:spacing w:after="240"/>
-        <w:rPr>
-          <w:rFonts w:ascii="Times New Roman" w:hAnsi="Times New Roman" w:cs="Times New Roman"/>
-          <w:sz w:val="22"/>
-          <w:szCs w:val="22"/>
-          <w:lang w:val="en-US"/>
-        </w:rPr>
-      </w:pPr>
-    </w:p>
-    <w:p>
-      <w:pPr>
-        <w:spacing w:after="240"/>
-        <w:rPr>
-          <w:rFonts w:ascii="Times New Roman" w:hAnsi="Times New Roman" w:cs="Times New Roman"/>
-          <w:sz w:val="22"/>
-          <w:szCs w:val="22"/>
-          <w:lang w:val="en-US"/>
-        </w:rPr>
-      </w:pPr>
-    </w:p>
-    <w:p>
-      <w:pPr>
-        <w:spacing w:after="240"/>
-        <w:rPr>
-          <w:rFonts w:ascii="Times New Roman" w:hAnsi="Times New Roman" w:cs="Times New Roman"/>
-          <w:sz w:val="22"/>
-          <w:szCs w:val="22"/>
-          <w:lang w:val="en-US"/>
-        </w:rPr>
-      </w:pPr>
-    </w:p>
-    <w:p>
-      <w:pPr>
-        <w:spacing w:after="240"/>
-        <w:rPr>
-          <w:rFonts w:ascii="Times New Roman" w:hAnsi="Times New Roman" w:cs="Times New Roman"/>
-          <w:sz w:val="22"/>
-          <w:szCs w:val="22"/>
-          <w:lang w:val="en-US"/>
-        </w:rPr>
-      </w:pPr>
-    </w:p>
-    <w:p>
-      <w:pPr>
-        <w:spacing w:after="240"/>
-        <w:rPr>
-          <w:rFonts w:ascii="Times New Roman" w:hAnsi="Times New Roman" w:cs="Times New Roman"/>
-          <w:sz w:val="22"/>
-          <w:szCs w:val="22"/>
-          <w:lang w:val="en-US"/>
-        </w:rPr>
-      </w:pPr>
-    </w:p>
-    <w:p>
-      <w:pPr>
-        <w:spacing w:after="240"/>
-        <w:rPr>
-          <w:rFonts w:ascii="Times New Roman" w:hAnsi="Times New Roman" w:cs="Times New Roman"/>
-          <w:sz w:val="22"/>
-          <w:szCs w:val="22"/>
-          <w:lang w:val="en-US"/>
-        </w:rPr>
-      </w:pPr>
-    </w:p>
-    <w:p>
-      <w:pPr>
-        <w:spacing w:after="240"/>
-        <w:rPr>
-          <w:rFonts w:ascii="Times New Roman" w:hAnsi="Times New Roman" w:cs="Times New Roman"/>
-          <w:sz w:val="22"/>
-          <w:szCs w:val="22"/>
-          <w:lang w:val="en-US"/>
-        </w:rPr>
-      </w:pPr>
-      <w:r>
-        <w:rPr>
-          <w:rFonts w:ascii="Times New Roman" w:hAnsi="Times New Roman" w:cs="Times New Roman"/>
-          <w:sz w:val="22"/>
-          <w:szCs w:val="22"/>
-          <w:lang w:val="en-US"/>
-        </w:rPr>
+        </w:rPr>
+      </w:pPr>
+    </w:p>
+    <w:p>
+      <w:pPr>
+        <w:pStyle w:val="ListParagraph"/>
+        <w:numPr>
+          <w:ilvl w:val="1"/>
+          <w:numId w:val="18"/>
+        </w:numPr>
+        <w:spacing w:after="240"/>
+        <w:ind w:left="0" w:firstLine="0"/>
+        <w:rPr>
+          <w:rFonts w:ascii="Times New Roman" w:hAnsi="Times New Roman" w:cs="Times New Roman"/>
+          <w:b/>
+          <w:bCs/>
+          <w:sz w:val="40"/>
+          <w:szCs w:val="40"/>
+          <w:lang w:val="en-US"/>
+        </w:rPr>
+      </w:pPr>
+      <w:r>
+        <w:rPr>
+          <w:rFonts w:ascii="Times New Roman" w:hAnsi="Times New Roman" w:cs="Times New Roman"/>
+          <w:b/>
+          <w:bCs/>
+          <w:sz w:val="40"/>
+          <w:szCs w:val="40"/>
+          <w:lang w:val="en-US"/>
+        </w:rPr>
+        <w:lastRenderedPageBreak/>
         <w:fldChar w:fldCharType="begin"/>
       </w:r>
       <w:r>
         <w:rPr>
           <w:rFonts w:ascii="Times New Roman" w:hAnsi="Times New Roman" w:cs="Times New Roman"/>
-          <w:sz w:val="22"/>
-          <w:szCs w:val="22"/>
+          <w:b/>
+          <w:bCs/>
+          <w:sz w:val="40"/>
+          <w:szCs w:val="40"/>
           <w:lang w:val="en-US"/>
         </w:rPr>
         <w:instrText xml:space="preserve"> REF _Ref216276620 </w:instrText>
@@ -5092,8 +5245,10 @@
       <w:r>
         <w:rPr>
           <w:rFonts w:ascii="Times New Roman" w:hAnsi="Times New Roman" w:cs="Times New Roman"/>
-          <w:sz w:val="22"/>
-          <w:szCs w:val="22"/>
+          <w:b/>
+          <w:bCs/>
+          <w:sz w:val="40"/>
+          <w:szCs w:val="40"/>
           <w:lang w:val="en-US"/>
         </w:rPr>
         <w:instrText xml:space="preserve"> \* MERGEFORMAT </w:instrText>
@@ -5101,8 +5256,10 @@
       <w:r>
         <w:rPr>
           <w:rFonts w:ascii="Times New Roman" w:hAnsi="Times New Roman" w:cs="Times New Roman"/>
-          <w:sz w:val="22"/>
-          <w:szCs w:val="22"/>
+          <w:b/>
+          <w:bCs/>
+          <w:sz w:val="40"/>
+          <w:szCs w:val="40"/>
           <w:lang w:val="en-US"/>
         </w:rPr>
         <w:fldChar w:fldCharType="separate"/>
@@ -5110,8 +5267,10 @@
       <w:r>
         <w:rPr>
           <w:rFonts w:ascii="Times New Roman" w:hAnsi="Times New Roman" w:cs="Times New Roman"/>
-          <w:sz w:val="22"/>
-          <w:szCs w:val="22"/>
+          <w:b/>
+          <w:bCs/>
+          <w:sz w:val="40"/>
+          <w:szCs w:val="40"/>
           <w:lang w:val="en-US"/>
         </w:rPr>
         <w:t>System design (hardware &amp; software)</w:t>
@@ -5119,8 +5278,10 @@
       <w:r>
         <w:rPr>
           <w:rFonts w:ascii="Times New Roman" w:hAnsi="Times New Roman" w:cs="Times New Roman"/>
-          <w:sz w:val="22"/>
-          <w:szCs w:val="22"/>
+          <w:b/>
+          <w:bCs/>
+          <w:sz w:val="40"/>
+          <w:szCs w:val="40"/>
           <w:lang w:val="en-US"/>
         </w:rPr>
         <w:fldChar w:fldCharType="end"/>
@@ -5128,347 +5289,1977 @@
     </w:p>
     <w:p>
       <w:pPr>
-        <w:spacing w:after="240"/>
-        <w:rPr>
-          <w:rFonts w:ascii="Times New Roman" w:hAnsi="Times New Roman" w:cs="Times New Roman"/>
-          <w:sz w:val="22"/>
-          <w:szCs w:val="22"/>
-          <w:lang w:val="en-US"/>
-        </w:rPr>
-      </w:pPr>
-    </w:p>
-    <w:p>
-      <w:pPr>
-        <w:spacing w:after="240"/>
-        <w:rPr>
-          <w:rFonts w:ascii="Times New Roman" w:hAnsi="Times New Roman" w:cs="Times New Roman"/>
-          <w:sz w:val="22"/>
-          <w:szCs w:val="22"/>
-          <w:lang w:val="en-US"/>
-        </w:rPr>
-      </w:pPr>
-    </w:p>
-    <w:p>
-      <w:pPr>
-        <w:spacing w:after="240"/>
-        <w:rPr>
-          <w:rFonts w:ascii="Times New Roman" w:hAnsi="Times New Roman" w:cs="Times New Roman"/>
-          <w:sz w:val="22"/>
-          <w:szCs w:val="22"/>
-          <w:lang w:val="en-US"/>
-        </w:rPr>
-      </w:pPr>
-    </w:p>
-    <w:p>
-      <w:pPr>
-        <w:spacing w:after="240"/>
-        <w:rPr>
-          <w:rFonts w:ascii="Times New Roman" w:hAnsi="Times New Roman" w:cs="Times New Roman"/>
-          <w:sz w:val="22"/>
-          <w:szCs w:val="22"/>
-          <w:lang w:val="en-US"/>
-        </w:rPr>
-      </w:pPr>
-    </w:p>
-    <w:p>
-      <w:pPr>
-        <w:spacing w:after="240"/>
-        <w:rPr>
-          <w:rFonts w:ascii="Times New Roman" w:hAnsi="Times New Roman" w:cs="Times New Roman"/>
-          <w:sz w:val="22"/>
-          <w:szCs w:val="22"/>
-          <w:lang w:val="en-US"/>
-        </w:rPr>
-      </w:pPr>
-    </w:p>
-    <w:p>
-      <w:pPr>
-        <w:spacing w:after="240"/>
-        <w:rPr>
-          <w:rFonts w:ascii="Times New Roman" w:hAnsi="Times New Roman" w:cs="Times New Roman"/>
-          <w:sz w:val="22"/>
-          <w:szCs w:val="22"/>
-          <w:lang w:val="en-US"/>
-        </w:rPr>
-      </w:pPr>
-    </w:p>
-    <w:p>
-      <w:pPr>
-        <w:spacing w:after="240"/>
-        <w:rPr>
-          <w:rFonts w:ascii="Times New Roman" w:hAnsi="Times New Roman" w:cs="Times New Roman"/>
-          <w:sz w:val="22"/>
-          <w:szCs w:val="22"/>
-          <w:lang w:val="en-US"/>
-        </w:rPr>
-      </w:pPr>
-    </w:p>
-    <w:p>
-      <w:pPr>
-        <w:spacing w:after="240"/>
-        <w:rPr>
-          <w:rFonts w:ascii="Times New Roman" w:hAnsi="Times New Roman" w:cs="Times New Roman"/>
-          <w:sz w:val="22"/>
-          <w:szCs w:val="22"/>
-          <w:lang w:val="en-US"/>
-        </w:rPr>
-      </w:pPr>
-    </w:p>
-    <w:p>
-      <w:pPr>
-        <w:spacing w:after="240"/>
-        <w:rPr>
-          <w:rFonts w:ascii="Times New Roman" w:hAnsi="Times New Roman" w:cs="Times New Roman"/>
-          <w:sz w:val="22"/>
-          <w:szCs w:val="22"/>
-          <w:lang w:val="en-US"/>
-        </w:rPr>
-      </w:pPr>
-    </w:p>
-    <w:p>
-      <w:pPr>
-        <w:spacing w:after="240"/>
-        <w:rPr>
-          <w:rFonts w:ascii="Times New Roman" w:hAnsi="Times New Roman" w:cs="Times New Roman"/>
-          <w:sz w:val="22"/>
-          <w:szCs w:val="22"/>
-          <w:lang w:val="en-US"/>
-        </w:rPr>
-      </w:pPr>
-    </w:p>
-    <w:p>
-      <w:pPr>
-        <w:spacing w:after="240"/>
-        <w:rPr>
-          <w:rFonts w:ascii="Times New Roman" w:hAnsi="Times New Roman" w:cs="Times New Roman"/>
-          <w:sz w:val="22"/>
-          <w:szCs w:val="22"/>
-          <w:lang w:val="en-US"/>
-        </w:rPr>
-      </w:pPr>
-    </w:p>
-    <w:p>
-      <w:pPr>
-        <w:spacing w:after="240"/>
-        <w:rPr>
-          <w:rFonts w:ascii="Times New Roman" w:hAnsi="Times New Roman" w:cs="Times New Roman"/>
-          <w:sz w:val="22"/>
-          <w:szCs w:val="22"/>
-          <w:lang w:val="en-US"/>
-        </w:rPr>
-      </w:pPr>
-    </w:p>
-    <w:p>
-      <w:pPr>
-        <w:spacing w:after="240"/>
-        <w:rPr>
-          <w:rFonts w:ascii="Times New Roman" w:hAnsi="Times New Roman" w:cs="Times New Roman"/>
-          <w:sz w:val="22"/>
-          <w:szCs w:val="22"/>
-          <w:lang w:val="en-US"/>
-        </w:rPr>
-      </w:pPr>
-    </w:p>
-    <w:p>
-      <w:pPr>
-        <w:spacing w:after="240"/>
-        <w:rPr>
-          <w:rFonts w:ascii="Times New Roman" w:hAnsi="Times New Roman" w:cs="Times New Roman"/>
-          <w:sz w:val="22"/>
-          <w:szCs w:val="22"/>
-          <w:lang w:val="en-US"/>
-        </w:rPr>
-      </w:pPr>
-    </w:p>
-    <w:p>
-      <w:pPr>
-        <w:spacing w:after="240"/>
-        <w:rPr>
-          <w:rFonts w:ascii="Times New Roman" w:hAnsi="Times New Roman" w:cs="Times New Roman"/>
-          <w:sz w:val="22"/>
-          <w:szCs w:val="22"/>
-          <w:lang w:val="en-US"/>
-        </w:rPr>
-      </w:pPr>
-    </w:p>
-    <w:p>
-      <w:pPr>
-        <w:spacing w:after="240"/>
-        <w:rPr>
-          <w:rFonts w:ascii="Times New Roman" w:hAnsi="Times New Roman" w:cs="Times New Roman"/>
-          <w:sz w:val="22"/>
-          <w:szCs w:val="22"/>
-          <w:lang w:val="en-US"/>
-        </w:rPr>
-      </w:pPr>
-    </w:p>
-    <w:p>
-      <w:pPr>
-        <w:spacing w:after="240"/>
-        <w:rPr>
-          <w:rFonts w:ascii="Times New Roman" w:hAnsi="Times New Roman" w:cs="Times New Roman"/>
-          <w:sz w:val="22"/>
-          <w:szCs w:val="22"/>
-          <w:lang w:val="en-US"/>
-        </w:rPr>
-      </w:pPr>
-    </w:p>
-    <w:p>
-      <w:pPr>
-        <w:spacing w:after="240"/>
-        <w:rPr>
-          <w:rFonts w:ascii="Times New Roman" w:hAnsi="Times New Roman" w:cs="Times New Roman"/>
-          <w:sz w:val="22"/>
-          <w:szCs w:val="22"/>
-          <w:lang w:val="en-US"/>
-        </w:rPr>
-      </w:pPr>
-    </w:p>
-    <w:p>
-      <w:pPr>
-        <w:spacing w:after="240"/>
-        <w:rPr>
-          <w:rFonts w:ascii="Times New Roman" w:hAnsi="Times New Roman" w:cs="Times New Roman"/>
-          <w:sz w:val="22"/>
-          <w:szCs w:val="22"/>
-          <w:lang w:val="en-US"/>
-        </w:rPr>
-      </w:pPr>
-    </w:p>
-    <w:p>
-      <w:pPr>
-        <w:spacing w:after="240"/>
-        <w:rPr>
-          <w:rFonts w:ascii="Times New Roman" w:hAnsi="Times New Roman" w:cs="Times New Roman"/>
-          <w:sz w:val="22"/>
-          <w:szCs w:val="22"/>
-          <w:lang w:val="en-US"/>
-        </w:rPr>
-      </w:pPr>
-    </w:p>
-    <w:p>
-      <w:pPr>
-        <w:spacing w:after="240"/>
-        <w:rPr>
-          <w:rFonts w:ascii="Times New Roman" w:hAnsi="Times New Roman" w:cs="Times New Roman"/>
-          <w:sz w:val="22"/>
-          <w:szCs w:val="22"/>
-          <w:lang w:val="en-US"/>
-        </w:rPr>
-      </w:pPr>
-    </w:p>
-    <w:p>
-      <w:pPr>
-        <w:spacing w:after="240"/>
-        <w:rPr>
-          <w:rFonts w:ascii="Times New Roman" w:hAnsi="Times New Roman" w:cs="Times New Roman"/>
-          <w:sz w:val="22"/>
-          <w:szCs w:val="22"/>
-          <w:lang w:val="en-US"/>
-        </w:rPr>
-      </w:pPr>
-    </w:p>
-    <w:p>
-      <w:pPr>
-        <w:spacing w:after="240"/>
-        <w:rPr>
-          <w:rFonts w:ascii="Times New Roman" w:hAnsi="Times New Roman" w:cs="Times New Roman"/>
-          <w:sz w:val="22"/>
-          <w:szCs w:val="22"/>
-          <w:lang w:val="en-US"/>
-        </w:rPr>
-      </w:pPr>
-    </w:p>
-    <w:p>
-      <w:pPr>
-        <w:spacing w:after="240"/>
-        <w:rPr>
-          <w:rFonts w:ascii="Times New Roman" w:hAnsi="Times New Roman" w:cs="Times New Roman"/>
-          <w:sz w:val="22"/>
-          <w:szCs w:val="22"/>
-          <w:lang w:val="en-US"/>
-        </w:rPr>
-      </w:pPr>
-    </w:p>
-    <w:p>
-      <w:pPr>
-        <w:spacing w:after="240"/>
-        <w:rPr>
-          <w:rFonts w:ascii="Times New Roman" w:hAnsi="Times New Roman" w:cs="Times New Roman"/>
-          <w:sz w:val="22"/>
-          <w:szCs w:val="22"/>
-          <w:lang w:val="en-US"/>
-        </w:rPr>
-      </w:pPr>
-    </w:p>
-    <w:p>
-      <w:pPr>
-        <w:spacing w:after="240"/>
-        <w:rPr>
-          <w:rFonts w:ascii="Times New Roman" w:hAnsi="Times New Roman" w:cs="Times New Roman"/>
-          <w:sz w:val="22"/>
-          <w:szCs w:val="22"/>
-          <w:lang w:val="en-US"/>
-        </w:rPr>
-      </w:pPr>
-    </w:p>
-    <w:p>
-      <w:pPr>
-        <w:spacing w:after="240"/>
-        <w:rPr>
-          <w:rFonts w:ascii="Times New Roman" w:hAnsi="Times New Roman" w:cs="Times New Roman"/>
-          <w:sz w:val="22"/>
-          <w:szCs w:val="22"/>
-          <w:lang w:val="en-US"/>
-        </w:rPr>
-      </w:pPr>
-    </w:p>
-    <w:p>
-      <w:pPr>
-        <w:spacing w:after="240"/>
-        <w:rPr>
-          <w:rFonts w:ascii="Times New Roman" w:hAnsi="Times New Roman" w:cs="Times New Roman"/>
-          <w:sz w:val="22"/>
-          <w:szCs w:val="22"/>
-          <w:lang w:val="en-US"/>
-        </w:rPr>
-      </w:pPr>
-    </w:p>
-    <w:p>
-      <w:pPr>
-        <w:spacing w:after="240"/>
-        <w:rPr>
-          <w:rFonts w:ascii="Times New Roman" w:hAnsi="Times New Roman" w:cs="Times New Roman"/>
-          <w:sz w:val="22"/>
-          <w:szCs w:val="22"/>
-          <w:lang w:val="en-US"/>
-        </w:rPr>
-      </w:pPr>
-    </w:p>
-    <w:p>
-      <w:pPr>
-        <w:spacing w:after="240"/>
-        <w:rPr>
-          <w:rFonts w:ascii="Times New Roman" w:hAnsi="Times New Roman" w:cs="Times New Roman"/>
-          <w:sz w:val="22"/>
-          <w:szCs w:val="22"/>
-          <w:lang w:val="en-US"/>
-        </w:rPr>
-      </w:pPr>
-      <w:r>
-        <w:rPr>
-          <w:rFonts w:ascii="Times New Roman" w:hAnsi="Times New Roman" w:cs="Times New Roman"/>
-          <w:sz w:val="22"/>
-          <w:szCs w:val="22"/>
-          <w:lang w:val="en-US"/>
-        </w:rPr>
+        <w:pStyle w:val="ListParagraph"/>
+        <w:spacing w:after="240"/>
+        <w:ind w:left="0"/>
+        <w:rPr>
+          <w:rFonts w:ascii="Times New Roman" w:hAnsi="Times New Roman" w:cs="Times New Roman"/>
+          <w:sz w:val="22"/>
+          <w:szCs w:val="22"/>
+        </w:rPr>
+      </w:pPr>
+    </w:p>
+    <w:p>
+      <w:pPr>
+        <w:pStyle w:val="ListParagraph"/>
+        <w:spacing w:after="240"/>
+        <w:ind w:left="0"/>
+        <w:rPr>
+          <w:rFonts w:ascii="Times New Roman" w:hAnsi="Times New Roman" w:cs="Times New Roman"/>
+          <w:sz w:val="22"/>
+          <w:szCs w:val="22"/>
+        </w:rPr>
+      </w:pPr>
+      <w:r>
+        <w:rPr>
+          <w:rFonts w:ascii="Times New Roman" w:hAnsi="Times New Roman" w:cs="Times New Roman"/>
+          <w:sz w:val="22"/>
+          <w:szCs w:val="22"/>
+          <w:lang w:val="en-US"/>
+        </w:rPr>
+        <w:t>The system design of the smart city prototype integrates both hardware and software components to create a functional, modular, and educational model that accurately reflects the interactions found in modern urban automation systems. The design process not only focuses on ensuring that each module performs its intended function but also emphasizes demonstrating key principles of computing machine architecture, such as input-output processing, memory utilization, control logic, and real-time decision-making. By combining physical components with programmable logic, the prototype provides a tangible platform for understanding how electronic systems translate sensor data into coordinated actions, enabling a clear connection between theoretical concepts and practical application.</w:t>
+      </w:r>
+    </w:p>
+    <w:p>
+      <w:pPr>
+        <w:pStyle w:val="ListParagraph"/>
+        <w:spacing w:after="240"/>
+        <w:ind w:left="0"/>
+        <w:rPr>
+          <w:rFonts w:ascii="Times New Roman" w:hAnsi="Times New Roman" w:cs="Times New Roman"/>
+          <w:sz w:val="22"/>
+          <w:szCs w:val="22"/>
+        </w:rPr>
+      </w:pPr>
+    </w:p>
+    <w:p>
+      <w:pPr>
+        <w:pStyle w:val="ListParagraph"/>
+        <w:spacing w:after="240"/>
+        <w:ind w:left="0"/>
+        <w:rPr>
+          <w:rFonts w:ascii="Times New Roman" w:hAnsi="Times New Roman" w:cs="Times New Roman"/>
+          <w:sz w:val="22"/>
+          <w:szCs w:val="22"/>
+        </w:rPr>
+      </w:pPr>
+      <w:r>
+        <w:rPr>
+          <w:rFonts w:ascii="Times New Roman" w:hAnsi="Times New Roman" w:cs="Times New Roman"/>
+          <w:sz w:val="22"/>
+          <w:szCs w:val="22"/>
+          <w:lang w:val="en-US"/>
+        </w:rPr>
+        <w:t>The design is divided into two main areas: hardware architecture and software architecture. The hardware architecture encompasses all physical elements of the system, including sensors, actuators, wiring, and the structural layout of the model. It ensures that components are correctly interfaced, signals are transmitted reliably, and the physical arrangement of the city reflects realistic urban scenarios. This includes considerations of sensor placement for accurate readings, actuator positioning for visible responses, and the organization of wiring and power supply to minimize interference and maintain system stability.</w:t>
+      </w:r>
+    </w:p>
+    <w:p>
+      <w:pPr>
+        <w:pStyle w:val="ListParagraph"/>
+        <w:spacing w:after="240"/>
+        <w:ind w:left="0"/>
+        <w:rPr>
+          <w:rFonts w:ascii="Times New Roman" w:hAnsi="Times New Roman" w:cs="Times New Roman"/>
+          <w:sz w:val="22"/>
+          <w:szCs w:val="22"/>
+        </w:rPr>
+      </w:pPr>
+    </w:p>
+    <w:p>
+      <w:pPr>
+        <w:pStyle w:val="ListParagraph"/>
+        <w:spacing w:after="240"/>
+        <w:ind w:left="0"/>
+        <w:rPr>
+          <w:rFonts w:ascii="Times New Roman" w:hAnsi="Times New Roman" w:cs="Times New Roman"/>
+          <w:sz w:val="22"/>
+          <w:szCs w:val="22"/>
+          <w:lang w:val="en-US"/>
+        </w:rPr>
+      </w:pPr>
+      <w:r>
+        <w:rPr>
+          <w:rFonts w:ascii="Times New Roman" w:hAnsi="Times New Roman" w:cs="Times New Roman"/>
+          <w:sz w:val="22"/>
+          <w:szCs w:val="22"/>
+          <w:lang w:val="en-US"/>
+        </w:rPr>
+        <w:t>The software architecture, on the other hand, manages the flow of information from sensor inputs to decision-making processes and output actuation. It is responsible for interpreting sensor data, executing programmed algorithms, and controlling actuators in a coordinated and timely manner. The software is designed to handle multiple subsystems concurrently, ensuring that each module operates independently while maintaining overall system integration. This dual focus on hardware and software ensures that the prototype functions as a complete, interactive smart city model, while also serving as a practical educational tool for demonstrating the principles of embedded systems, real-time computing, and intelligent infrastructure.</w:t>
+      </w:r>
+    </w:p>
+    <w:p>
+      <w:pPr>
+        <w:pStyle w:val="ListParagraph"/>
+        <w:spacing w:after="240"/>
+        <w:ind w:left="0"/>
+        <w:rPr>
+          <w:rFonts w:ascii="Times New Roman" w:hAnsi="Times New Roman" w:cs="Times New Roman"/>
+          <w:sz w:val="22"/>
+          <w:szCs w:val="22"/>
+          <w:lang w:val="en-US"/>
+        </w:rPr>
+      </w:pPr>
+    </w:p>
+    <w:p>
+      <w:pPr>
+        <w:spacing w:after="240"/>
+        <w:rPr>
+          <w:rFonts w:ascii="Times New Roman" w:hAnsi="Times New Roman" w:cs="Times New Roman"/>
+          <w:b/>
+          <w:bCs/>
+          <w:sz w:val="32"/>
+          <w:szCs w:val="32"/>
+          <w:lang w:val="en-US"/>
+        </w:rPr>
+      </w:pPr>
+      <w:r>
+        <w:rPr>
+          <w:rFonts w:ascii="Times New Roman" w:hAnsi="Times New Roman" w:cs="Times New Roman"/>
+          <w:b/>
+          <w:bCs/>
+          <w:sz w:val="32"/>
+          <w:szCs w:val="32"/>
+        </w:rPr>
+        <w:t>4</w:t>
+      </w:r>
+      <w:r>
+        <w:rPr>
+          <w:rFonts w:ascii="Times New Roman" w:hAnsi="Times New Roman" w:cs="Times New Roman"/>
+          <w:b/>
+          <w:bCs/>
+          <w:sz w:val="32"/>
+          <w:szCs w:val="32"/>
+          <w:lang w:val="en-US"/>
+        </w:rPr>
+        <w:t>.1 Hardware Design</w:t>
+      </w:r>
+    </w:p>
+    <w:p>
+      <w:pPr>
+        <w:spacing w:after="240"/>
+        <w:rPr>
+          <w:rFonts w:ascii="Times New Roman" w:hAnsi="Times New Roman" w:cs="Times New Roman"/>
+          <w:sz w:val="22"/>
+          <w:szCs w:val="22"/>
+        </w:rPr>
+      </w:pPr>
+      <w:r>
+        <w:rPr>
+          <w:rFonts w:ascii="Times New Roman" w:hAnsi="Times New Roman" w:cs="Times New Roman"/>
+          <w:sz w:val="22"/>
+          <w:szCs w:val="22"/>
+          <w:lang w:val="en-US"/>
+        </w:rPr>
+        <w:t xml:space="preserve">The hardware design focuses on building a physical representation of the smart city while ensuring each module functions independently and interacts seamlessly with the central microcontroller. </w:t>
+      </w:r>
+      <w:r>
+        <w:rPr>
+          <w:rFonts w:ascii="Times New Roman" w:hAnsi="Times New Roman" w:cs="Times New Roman"/>
+          <w:sz w:val="22"/>
+          <w:szCs w:val="22"/>
+        </w:rPr>
+        <w:t>The following key elements define the hardware architecture:</w:t>
+      </w:r>
+    </w:p>
+    <w:p>
+      <w:pPr>
+        <w:numPr>
+          <w:ilvl w:val="0"/>
+          <w:numId w:val="20"/>
+        </w:numPr>
+        <w:spacing w:after="240"/>
+        <w:rPr>
+          <w:rFonts w:ascii="Times New Roman" w:hAnsi="Times New Roman" w:cs="Times New Roman"/>
+          <w:sz w:val="22"/>
+          <w:szCs w:val="22"/>
+        </w:rPr>
+      </w:pPr>
+      <w:r>
+        <w:rPr>
+          <w:rFonts w:ascii="Times New Roman" w:hAnsi="Times New Roman" w:cs="Times New Roman"/>
+          <w:b/>
+          <w:bCs/>
+          <w:sz w:val="22"/>
+          <w:szCs w:val="22"/>
+        </w:rPr>
+        <w:t>Microcontroller Core</w:t>
+      </w:r>
+    </w:p>
+    <w:p>
+      <w:pPr>
+        <w:numPr>
+          <w:ilvl w:val="1"/>
+          <w:numId w:val="20"/>
+        </w:numPr>
+        <w:spacing w:after="240"/>
+        <w:rPr>
+          <w:rFonts w:ascii="Times New Roman" w:hAnsi="Times New Roman" w:cs="Times New Roman"/>
+          <w:sz w:val="22"/>
+          <w:szCs w:val="22"/>
+          <w:lang w:val="en-US"/>
+        </w:rPr>
+      </w:pPr>
+      <w:r>
+        <w:rPr>
+          <w:rFonts w:ascii="Times New Roman" w:hAnsi="Times New Roman" w:cs="Times New Roman"/>
+          <w:sz w:val="22"/>
+          <w:szCs w:val="22"/>
+          <w:lang w:val="en-US"/>
+        </w:rPr>
+        <w:t>The Arduino Uno serves as the central processing unit of the prototype.</w:t>
+      </w:r>
+    </w:p>
+    <w:p>
+      <w:pPr>
+        <w:numPr>
+          <w:ilvl w:val="1"/>
+          <w:numId w:val="20"/>
+        </w:numPr>
+        <w:spacing w:after="240"/>
+        <w:rPr>
+          <w:rFonts w:ascii="Times New Roman" w:hAnsi="Times New Roman" w:cs="Times New Roman"/>
+          <w:sz w:val="22"/>
+          <w:szCs w:val="22"/>
+          <w:lang w:val="en-US"/>
+        </w:rPr>
+      </w:pPr>
+      <w:r>
+        <w:rPr>
+          <w:rFonts w:ascii="Times New Roman" w:hAnsi="Times New Roman" w:cs="Times New Roman"/>
+          <w:sz w:val="22"/>
+          <w:szCs w:val="22"/>
+          <w:lang w:val="en-US"/>
+        </w:rPr>
+        <w:t>It manages all data acquisition, decision-making algorithms, and communication between modules.</w:t>
+      </w:r>
+    </w:p>
+    <w:p>
+      <w:pPr>
+        <w:numPr>
+          <w:ilvl w:val="1"/>
+          <w:numId w:val="20"/>
+        </w:numPr>
+        <w:spacing w:after="240"/>
+        <w:rPr>
+          <w:rFonts w:ascii="Times New Roman" w:hAnsi="Times New Roman" w:cs="Times New Roman"/>
+          <w:sz w:val="22"/>
+          <w:szCs w:val="22"/>
+          <w:lang w:val="en-US"/>
+        </w:rPr>
+      </w:pPr>
+      <w:r>
+        <w:rPr>
+          <w:rFonts w:ascii="Times New Roman" w:hAnsi="Times New Roman" w:cs="Times New Roman"/>
+          <w:sz w:val="22"/>
+          <w:szCs w:val="22"/>
+          <w:lang w:val="en-US"/>
+        </w:rPr>
+        <w:t>Its digital and analog I/O pins are used to interface with sensors, actuators, and display devices.</w:t>
+      </w:r>
+    </w:p>
+    <w:p>
+      <w:pPr>
+        <w:numPr>
+          <w:ilvl w:val="0"/>
+          <w:numId w:val="20"/>
+        </w:numPr>
+        <w:spacing w:after="240"/>
+        <w:rPr>
+          <w:rFonts w:ascii="Times New Roman" w:hAnsi="Times New Roman" w:cs="Times New Roman"/>
+          <w:sz w:val="22"/>
+          <w:szCs w:val="22"/>
+        </w:rPr>
+      </w:pPr>
+      <w:r>
+        <w:rPr>
+          <w:rFonts w:ascii="Times New Roman" w:hAnsi="Times New Roman" w:cs="Times New Roman"/>
+          <w:b/>
+          <w:bCs/>
+          <w:sz w:val="22"/>
+          <w:szCs w:val="22"/>
+        </w:rPr>
+        <w:t>Smart Parking Module</w:t>
+      </w:r>
+    </w:p>
+    <w:p>
+      <w:pPr>
+        <w:numPr>
+          <w:ilvl w:val="1"/>
+          <w:numId w:val="20"/>
+        </w:numPr>
+        <w:spacing w:after="240"/>
+        <w:rPr>
+          <w:rFonts w:ascii="Times New Roman" w:hAnsi="Times New Roman" w:cs="Times New Roman"/>
+          <w:sz w:val="22"/>
+          <w:szCs w:val="22"/>
+          <w:lang w:val="en-US"/>
+        </w:rPr>
+      </w:pPr>
+      <w:r>
+        <w:rPr>
+          <w:rFonts w:ascii="Times New Roman" w:hAnsi="Times New Roman" w:cs="Times New Roman"/>
+          <w:sz w:val="22"/>
+          <w:szCs w:val="22"/>
+          <w:lang w:val="en-US"/>
+        </w:rPr>
+        <w:t>Ultrasonic sensors detect the presence of vehicles in parking spaces by measuring distances.</w:t>
+      </w:r>
+    </w:p>
+    <w:p>
+      <w:pPr>
+        <w:spacing w:after="240"/>
+        <w:rPr>
+          <w:rFonts w:ascii="Times New Roman" w:hAnsi="Times New Roman" w:cs="Times New Roman"/>
+          <w:sz w:val="22"/>
+          <w:szCs w:val="22"/>
+        </w:rPr>
+      </w:pPr>
+      <w:r>
+        <w:rPr>
+          <w:rFonts w:ascii="Times New Roman" w:hAnsi="Times New Roman" w:cs="Times New Roman"/>
+          <w:sz w:val="22"/>
+          <w:szCs w:val="22"/>
+          <w:lang w:val="en-US"/>
+        </w:rPr>
+        <w:lastRenderedPageBreak/>
+        <w:t>Ultrasonic sensors play a crucial role in the smart parking module by providing accurate, non-contact measurement of distances. These sensors emit high-frequency sound waves and measure the time it takes for the echoes to return after reflecting off an object, such as a car in a parking space. By calculating the time-of-flight of the sound waves, the sensor can determine the precise distance between itself and the vehicle. This allows the system to detect whether a parking spot is occupied or available in real time. Ultrasonic sensors are particularly suitable for this application because they are inexpensive, reliable, and capable of functioning in various lighting and weather conditions, unlike optical sensors that may be affected by shadows or low light. Additionally, their non-contact nature reduces wear and tear, ensuring long-term durability and consistent performance in a smart city model.</w:t>
+      </w:r>
+    </w:p>
+    <w:p>
+      <w:pPr>
+        <w:spacing w:after="240"/>
+        <w:ind w:left="1080"/>
+        <w:rPr>
+          <w:rFonts w:ascii="Times New Roman" w:hAnsi="Times New Roman" w:cs="Times New Roman"/>
+          <w:sz w:val="22"/>
+          <w:szCs w:val="22"/>
+          <w:lang w:val="en-US"/>
+        </w:rPr>
+      </w:pPr>
+      <w:r>
+        <w:rPr>
+          <w:rFonts w:ascii="Times New Roman" w:hAnsi="Times New Roman" w:cs="Times New Roman"/>
+          <w:noProof/>
+          <w:sz w:val="22"/>
+          <w:szCs w:val="22"/>
+          <w:lang w:val="en-US"/>
+        </w:rPr>
+        <w:drawing>
+          <wp:inline distT="0" distB="0" distL="0" distR="0" wp14:anchorId="4D59B834" wp14:editId="12D24CE0">
+            <wp:extent cx="4919345" cy="2402092"/>
+            <wp:effectExtent l="0" t="0" r="0" b="0"/>
+            <wp:docPr id="2" name="Picture 2"/>
+            <wp:cNvGraphicFramePr>
+              <a:graphicFrameLocks xmlns:a="http://schemas.openxmlformats.org/drawingml/2006/main" noChangeAspect="1"/>
+            </wp:cNvGraphicFramePr>
+            <a:graphic xmlns:a="http://schemas.openxmlformats.org/drawingml/2006/main">
+              <a:graphicData uri="http://schemas.openxmlformats.org/drawingml/2006/picture">
+                <pic:pic xmlns:pic="http://schemas.openxmlformats.org/drawingml/2006/picture">
+                  <pic:nvPicPr>
+                    <pic:cNvPr id="2" name="Picture 2"/>
+                    <pic:cNvPicPr/>
+                  </pic:nvPicPr>
+                  <pic:blipFill>
+                    <a:blip r:embed="rId9">
+                      <a:extLst>
+                        <a:ext uri="{28A0092B-C50C-407E-A947-70E740481C1C}">
+                          <a14:useLocalDpi xmlns:a14="http://schemas.microsoft.com/office/drawing/2010/main" val="0"/>
+                        </a:ext>
+                      </a:extLst>
+                    </a:blip>
+                    <a:stretch>
+                      <a:fillRect/>
+                    </a:stretch>
+                  </pic:blipFill>
+                  <pic:spPr>
+                    <a:xfrm>
+                      <a:off x="0" y="0"/>
+                      <a:ext cx="4950018" cy="2417069"/>
+                    </a:xfrm>
+                    <a:prstGeom prst="rect">
+                      <a:avLst/>
+                    </a:prstGeom>
+                  </pic:spPr>
+                </pic:pic>
+              </a:graphicData>
+            </a:graphic>
+          </wp:inline>
+        </w:drawing>
+      </w:r>
+    </w:p>
+    <w:p>
+      <w:pPr>
+        <w:spacing w:after="240"/>
+        <w:ind w:left="1080"/>
+        <w:jc w:val="center"/>
+        <w:rPr>
+          <w:rFonts w:ascii="Times New Roman" w:hAnsi="Times New Roman" w:cs="Times New Roman"/>
+          <w:b/>
+          <w:bCs/>
+          <w:sz w:val="22"/>
+          <w:szCs w:val="22"/>
+          <w:lang w:val="en-US"/>
+        </w:rPr>
+      </w:pPr>
+      <w:r>
+        <w:rPr>
+          <w:rFonts w:ascii="Times New Roman" w:hAnsi="Times New Roman" w:cs="Times New Roman"/>
+          <w:b/>
+          <w:bCs/>
+          <w:sz w:val="22"/>
+          <w:szCs w:val="22"/>
+          <w:lang w:val="en-US"/>
+        </w:rPr>
+        <w:t>Figure 1: Demonstrating the Ultrasonic sensor hardware connection</w:t>
+      </w:r>
+    </w:p>
+    <w:p>
+      <w:pPr>
+        <w:numPr>
+          <w:ilvl w:val="1"/>
+          <w:numId w:val="20"/>
+        </w:numPr>
+        <w:spacing w:after="240"/>
+        <w:rPr>
+          <w:rFonts w:ascii="Times New Roman" w:hAnsi="Times New Roman" w:cs="Times New Roman"/>
+          <w:sz w:val="22"/>
+          <w:szCs w:val="22"/>
+          <w:lang w:val="en-US"/>
+        </w:rPr>
+      </w:pPr>
+      <w:r>
+        <w:rPr>
+          <w:rFonts w:ascii="Times New Roman" w:hAnsi="Times New Roman" w:cs="Times New Roman"/>
+          <w:sz w:val="22"/>
+          <w:szCs w:val="22"/>
+          <w:lang w:val="en-US"/>
+        </w:rPr>
+        <w:t>LEDs or an LCD display indicate available or occupied spaces.</w:t>
+      </w:r>
+    </w:p>
+    <w:p>
+      <w:pPr>
+        <w:numPr>
+          <w:ilvl w:val="1"/>
+          <w:numId w:val="20"/>
+        </w:numPr>
+        <w:spacing w:after="240"/>
+        <w:rPr>
+          <w:rFonts w:ascii="Times New Roman" w:hAnsi="Times New Roman" w:cs="Times New Roman"/>
+          <w:sz w:val="22"/>
+          <w:szCs w:val="22"/>
+          <w:lang w:val="en-US"/>
+        </w:rPr>
+      </w:pPr>
+      <w:r>
+        <w:rPr>
+          <w:rFonts w:ascii="Times New Roman" w:hAnsi="Times New Roman" w:cs="Times New Roman"/>
+          <w:sz w:val="22"/>
+          <w:szCs w:val="22"/>
+          <w:lang w:val="en-US"/>
+        </w:rPr>
+        <w:t>The module operates autonomously while sharing the microcontroller with other subsystems.</w:t>
+      </w:r>
+    </w:p>
+    <w:p>
+      <w:pPr>
+        <w:numPr>
+          <w:ilvl w:val="0"/>
+          <w:numId w:val="20"/>
+        </w:numPr>
+        <w:spacing w:after="240"/>
+        <w:rPr>
+          <w:rFonts w:ascii="Times New Roman" w:hAnsi="Times New Roman" w:cs="Times New Roman"/>
+          <w:sz w:val="22"/>
+          <w:szCs w:val="22"/>
+        </w:rPr>
+      </w:pPr>
+      <w:r>
+        <w:rPr>
+          <w:rFonts w:ascii="Times New Roman" w:hAnsi="Times New Roman" w:cs="Times New Roman"/>
+          <w:b/>
+          <w:bCs/>
+          <w:sz w:val="22"/>
+          <w:szCs w:val="22"/>
+        </w:rPr>
+        <w:t>Rain Detection Module</w:t>
+      </w:r>
+    </w:p>
+    <w:p>
+      <w:pPr>
+        <w:numPr>
+          <w:ilvl w:val="1"/>
+          <w:numId w:val="20"/>
+        </w:numPr>
+        <w:spacing w:after="240"/>
+        <w:rPr>
+          <w:rFonts w:ascii="Times New Roman" w:hAnsi="Times New Roman" w:cs="Times New Roman"/>
+          <w:sz w:val="22"/>
+          <w:szCs w:val="22"/>
+          <w:lang w:val="en-US"/>
+        </w:rPr>
+      </w:pPr>
+      <w:r>
+        <w:rPr>
+          <w:rFonts w:ascii="Times New Roman" w:hAnsi="Times New Roman" w:cs="Times New Roman"/>
+          <w:sz w:val="22"/>
+          <w:szCs w:val="22"/>
+          <w:lang w:val="en-US"/>
+        </w:rPr>
+        <w:t>A rain or moisture sensor detects environmental changes.</w:t>
+      </w:r>
+    </w:p>
+    <w:p>
+      <w:pPr>
+        <w:numPr>
+          <w:ilvl w:val="1"/>
+          <w:numId w:val="20"/>
+        </w:numPr>
+        <w:spacing w:after="240"/>
+        <w:rPr>
+          <w:rFonts w:ascii="Times New Roman" w:hAnsi="Times New Roman" w:cs="Times New Roman"/>
+          <w:sz w:val="22"/>
+          <w:szCs w:val="22"/>
+          <w:lang w:val="en-US"/>
+        </w:rPr>
+      </w:pPr>
+      <w:r>
+        <w:rPr>
+          <w:rFonts w:ascii="Times New Roman" w:hAnsi="Times New Roman" w:cs="Times New Roman"/>
+          <w:sz w:val="22"/>
+          <w:szCs w:val="22"/>
+          <w:lang w:val="en-US"/>
+        </w:rPr>
+        <w:t>The module sends digital signals to the Arduino when rain is detected, triggering corresponding outputs.</w:t>
+      </w:r>
+    </w:p>
+    <w:p>
+      <w:pPr>
+        <w:numPr>
+          <w:ilvl w:val="1"/>
+          <w:numId w:val="20"/>
+        </w:numPr>
+        <w:spacing w:after="240"/>
+        <w:rPr>
+          <w:rFonts w:ascii="Times New Roman" w:hAnsi="Times New Roman" w:cs="Times New Roman"/>
+          <w:sz w:val="22"/>
+          <w:szCs w:val="22"/>
+          <w:lang w:val="en-US"/>
+        </w:rPr>
+      </w:pPr>
+      <w:r>
+        <w:rPr>
+          <w:rFonts w:ascii="Times New Roman" w:hAnsi="Times New Roman" w:cs="Times New Roman"/>
+          <w:sz w:val="22"/>
+          <w:szCs w:val="22"/>
+          <w:lang w:val="en-US"/>
+        </w:rPr>
+        <w:t>This subsystem demonstrates event-driven responses and real-time data processing.</w:t>
+      </w:r>
+    </w:p>
+    <w:p>
+      <w:pPr>
+        <w:spacing w:after="240"/>
+        <w:rPr>
+          <w:rFonts w:ascii="Times New Roman" w:hAnsi="Times New Roman" w:cs="Times New Roman"/>
+          <w:sz w:val="22"/>
+          <w:szCs w:val="22"/>
+        </w:rPr>
+      </w:pPr>
+    </w:p>
+    <w:p>
+      <w:pPr>
+        <w:spacing w:after="240"/>
+        <w:rPr>
+          <w:rFonts w:ascii="Times New Roman" w:hAnsi="Times New Roman" w:cs="Times New Roman"/>
+          <w:sz w:val="22"/>
+          <w:szCs w:val="22"/>
+        </w:rPr>
+      </w:pPr>
+      <w:r>
+        <w:rPr>
+          <w:rFonts w:ascii="Times New Roman" w:hAnsi="Times New Roman" w:cs="Times New Roman"/>
+          <w:sz w:val="22"/>
+          <w:szCs w:val="22"/>
+          <w:lang w:val="en-US"/>
+        </w:rPr>
+        <w:t xml:space="preserve">The temperature and humidity sensor </w:t>
+      </w:r>
+      <w:proofErr w:type="gramStart"/>
+      <w:r>
+        <w:rPr>
+          <w:rFonts w:ascii="Times New Roman" w:hAnsi="Times New Roman" w:cs="Times New Roman"/>
+          <w:sz w:val="22"/>
+          <w:szCs w:val="22"/>
+          <w:lang w:val="en-US"/>
+        </w:rPr>
+        <w:t>is</w:t>
+      </w:r>
+      <w:proofErr w:type="gramEnd"/>
+      <w:r>
+        <w:rPr>
+          <w:rFonts w:ascii="Times New Roman" w:hAnsi="Times New Roman" w:cs="Times New Roman"/>
+          <w:sz w:val="22"/>
+          <w:szCs w:val="22"/>
+          <w:lang w:val="en-US"/>
+        </w:rPr>
+        <w:t xml:space="preserve"> an essential component for monitoring environmental conditions within the smart city prototype. This sensor provides real-time measurements of both air temperature and relative humidity, allowing the system to respond to changing weather or indoor conditions. It operates by detecting variations in electrical resistance or capacitance caused by temperature and moisture levels, and then converts these changes into digital signals that the Arduino microcontroller can process. Such sensors are widely used in environmental monitoring because of their accuracy, low power consumption, and ease of integration with microcontroller platforms. In the context of the smart city model, the sensor enables applications such as activating rain-detection responses, regulating simulated ventilation systems, </w:t>
+      </w:r>
+      <w:r>
+        <w:rPr>
+          <w:rFonts w:ascii="Times New Roman" w:hAnsi="Times New Roman" w:cs="Times New Roman"/>
+          <w:sz w:val="22"/>
+          <w:szCs w:val="22"/>
+          <w:lang w:val="en-US"/>
+        </w:rPr>
+        <w:lastRenderedPageBreak/>
+        <w:t>or adjusting other automated processes, thereby demonstrating how real-time environmental data can influence decision-making in urban automation.</w:t>
+      </w:r>
+    </w:p>
+    <w:p>
+      <w:pPr>
+        <w:spacing w:after="240"/>
+        <w:rPr>
+          <w:rFonts w:ascii="Times New Roman" w:hAnsi="Times New Roman" w:cs="Times New Roman"/>
+          <w:sz w:val="22"/>
+          <w:szCs w:val="22"/>
+        </w:rPr>
+      </w:pPr>
+      <w:r>
+        <w:rPr>
+          <w:rFonts w:ascii="Times New Roman" w:hAnsi="Times New Roman" w:cs="Times New Roman"/>
+          <w:sz w:val="22"/>
+          <w:szCs w:val="22"/>
+          <w:lang w:val="en-US"/>
+        </w:rPr>
+        <w:t>The following figure shows the Arduino-compatible temperature and humidity sensor used in the smart city prototype. This sensor continuously measures ambient temperature and relative humidity and transmits the data to the Arduino microcontroller for processing. By integrating this sensor into the model, the system can react to environmental changes in real time, such as triggering rain-detection alerts or simulating climate-based automation. Its compact size, digital output, and ease of interfacing make it ideal for educational projects, allowing students to observe how environmental data influences decision-making within an automated system.</w:t>
+      </w:r>
+    </w:p>
+    <w:p>
+      <w:pPr>
+        <w:spacing w:after="240"/>
+        <w:jc w:val="center"/>
+        <w:rPr>
+          <w:rFonts w:ascii="Times New Roman" w:hAnsi="Times New Roman" w:cs="Times New Roman"/>
+          <w:sz w:val="22"/>
+          <w:szCs w:val="22"/>
+        </w:rPr>
+      </w:pPr>
+      <w:r>
+        <w:rPr>
+          <w:rFonts w:ascii="Times New Roman" w:hAnsi="Times New Roman" w:cs="Times New Roman"/>
+          <w:noProof/>
+          <w:sz w:val="22"/>
+          <w:szCs w:val="22"/>
+        </w:rPr>
+        <w:drawing>
+          <wp:inline distT="0" distB="0" distL="0" distR="0" wp14:anchorId="44F290A6" wp14:editId="77B3E2F9">
+            <wp:extent cx="3743610" cy="3177540"/>
+            <wp:effectExtent l="0" t="0" r="9525" b="3810"/>
+            <wp:docPr id="3" name="Picture 3"/>
+            <wp:cNvGraphicFramePr>
+              <a:graphicFrameLocks xmlns:a="http://schemas.openxmlformats.org/drawingml/2006/main" noChangeAspect="1"/>
+            </wp:cNvGraphicFramePr>
+            <a:graphic xmlns:a="http://schemas.openxmlformats.org/drawingml/2006/main">
+              <a:graphicData uri="http://schemas.openxmlformats.org/drawingml/2006/picture">
+                <pic:pic xmlns:pic="http://schemas.openxmlformats.org/drawingml/2006/picture">
+                  <pic:nvPicPr>
+                    <pic:cNvPr id="3" name="Picture 3"/>
+                    <pic:cNvPicPr/>
+                  </pic:nvPicPr>
+                  <pic:blipFill>
+                    <a:blip r:embed="rId10">
+                      <a:extLst>
+                        <a:ext uri="{28A0092B-C50C-407E-A947-70E740481C1C}">
+                          <a14:useLocalDpi xmlns:a14="http://schemas.microsoft.com/office/drawing/2010/main" val="0"/>
+                        </a:ext>
+                      </a:extLst>
+                    </a:blip>
+                    <a:stretch>
+                      <a:fillRect/>
+                    </a:stretch>
+                  </pic:blipFill>
+                  <pic:spPr>
+                    <a:xfrm>
+                      <a:off x="0" y="0"/>
+                      <a:ext cx="3751746" cy="3184445"/>
+                    </a:xfrm>
+                    <a:prstGeom prst="rect">
+                      <a:avLst/>
+                    </a:prstGeom>
+                  </pic:spPr>
+                </pic:pic>
+              </a:graphicData>
+            </a:graphic>
+          </wp:inline>
+        </w:drawing>
+      </w:r>
+    </w:p>
+    <w:p>
+      <w:pPr>
+        <w:spacing w:after="240"/>
+        <w:jc w:val="center"/>
+        <w:rPr>
+          <w:rFonts w:ascii="Times New Roman" w:hAnsi="Times New Roman" w:cs="Times New Roman"/>
+          <w:b/>
+          <w:bCs/>
+          <w:sz w:val="22"/>
+          <w:szCs w:val="22"/>
+          <w:lang w:val="en-US"/>
+        </w:rPr>
+      </w:pPr>
+      <w:r>
+        <w:rPr>
+          <w:rFonts w:ascii="Times New Roman" w:hAnsi="Times New Roman" w:cs="Times New Roman"/>
+          <w:b/>
+          <w:bCs/>
+          <w:sz w:val="22"/>
+          <w:szCs w:val="22"/>
+          <w:lang w:val="en-US"/>
+        </w:rPr>
+        <w:t xml:space="preserve">Figure 2: </w:t>
+      </w:r>
+      <w:r>
+        <w:rPr>
+          <w:rFonts w:ascii="Times New Roman" w:hAnsi="Times New Roman" w:cs="Times New Roman"/>
+          <w:b/>
+          <w:bCs/>
+          <w:sz w:val="22"/>
+          <w:szCs w:val="22"/>
+          <w:lang w:val="en-US"/>
+        </w:rPr>
+        <w:t>Arduino temperature and humidity sensor used for environmental monitoring in the smart city prototype.</w:t>
+      </w:r>
+    </w:p>
+    <w:p>
+      <w:pPr>
+        <w:numPr>
+          <w:ilvl w:val="0"/>
+          <w:numId w:val="20"/>
+        </w:numPr>
+        <w:spacing w:after="240"/>
+        <w:rPr>
+          <w:rFonts w:ascii="Times New Roman" w:hAnsi="Times New Roman" w:cs="Times New Roman"/>
+          <w:sz w:val="22"/>
+          <w:szCs w:val="22"/>
+        </w:rPr>
+      </w:pPr>
+      <w:r>
+        <w:rPr>
+          <w:rFonts w:ascii="Times New Roman" w:hAnsi="Times New Roman" w:cs="Times New Roman"/>
+          <w:b/>
+          <w:bCs/>
+          <w:sz w:val="22"/>
+          <w:szCs w:val="22"/>
+        </w:rPr>
+        <w:t>Smart Intercom Module</w:t>
+      </w:r>
+    </w:p>
+    <w:p>
+      <w:pPr>
+        <w:numPr>
+          <w:ilvl w:val="1"/>
+          <w:numId w:val="20"/>
+        </w:numPr>
+        <w:spacing w:after="240"/>
+        <w:rPr>
+          <w:rFonts w:ascii="Times New Roman" w:hAnsi="Times New Roman" w:cs="Times New Roman"/>
+          <w:sz w:val="22"/>
+          <w:szCs w:val="22"/>
+          <w:lang w:val="en-US"/>
+        </w:rPr>
+      </w:pPr>
+      <w:r>
+        <w:rPr>
+          <w:rFonts w:ascii="Times New Roman" w:hAnsi="Times New Roman" w:cs="Times New Roman"/>
+          <w:sz w:val="22"/>
+          <w:szCs w:val="22"/>
+          <w:lang w:val="en-US"/>
+        </w:rPr>
+        <w:t>Accepts user input through a button or keypad interface.</w:t>
+      </w:r>
+    </w:p>
+    <w:p>
+      <w:pPr>
+        <w:numPr>
+          <w:ilvl w:val="1"/>
+          <w:numId w:val="20"/>
+        </w:numPr>
+        <w:spacing w:after="240"/>
+        <w:rPr>
+          <w:rFonts w:ascii="Times New Roman" w:hAnsi="Times New Roman" w:cs="Times New Roman"/>
+          <w:sz w:val="22"/>
+          <w:szCs w:val="22"/>
+          <w:lang w:val="en-US"/>
+        </w:rPr>
+      </w:pPr>
+      <w:r>
+        <w:rPr>
+          <w:rFonts w:ascii="Times New Roman" w:hAnsi="Times New Roman" w:cs="Times New Roman"/>
+          <w:sz w:val="22"/>
+          <w:szCs w:val="22"/>
+          <w:lang w:val="en-US"/>
+        </w:rPr>
+        <w:t>Controls a servo motor simulating a door lock.</w:t>
+      </w:r>
+    </w:p>
+    <w:p>
+      <w:pPr>
+        <w:numPr>
+          <w:ilvl w:val="1"/>
+          <w:numId w:val="20"/>
+        </w:numPr>
+        <w:spacing w:after="240"/>
+        <w:rPr>
+          <w:rFonts w:ascii="Times New Roman" w:hAnsi="Times New Roman" w:cs="Times New Roman"/>
+          <w:sz w:val="22"/>
+          <w:szCs w:val="22"/>
+          <w:lang w:val="en-US"/>
+        </w:rPr>
+      </w:pPr>
+      <w:r>
+        <w:rPr>
+          <w:rFonts w:ascii="Times New Roman" w:hAnsi="Times New Roman" w:cs="Times New Roman"/>
+          <w:sz w:val="22"/>
+          <w:szCs w:val="22"/>
+          <w:lang w:val="en-US"/>
+        </w:rPr>
+        <w:t>Provides feedback using LEDs or a buzzer to indicate access approval or denial.</w:t>
+      </w:r>
+    </w:p>
+    <w:p>
+      <w:pPr>
+        <w:spacing w:after="240"/>
+        <w:rPr>
+          <w:rFonts w:ascii="Times New Roman" w:hAnsi="Times New Roman" w:cs="Times New Roman"/>
+          <w:sz w:val="22"/>
+          <w:szCs w:val="22"/>
+        </w:rPr>
+      </w:pPr>
+      <w:r>
+        <w:rPr>
+          <w:rFonts w:ascii="Times New Roman" w:hAnsi="Times New Roman" w:cs="Times New Roman"/>
+          <w:sz w:val="22"/>
+          <w:szCs w:val="22"/>
+          <w:lang w:val="en-US"/>
+        </w:rPr>
+        <w:t>The Arduino RFID module is an essential component of the smart intercom system, providing secure access control for the model city. The module uses radio-frequency identification technology to read unique identification tags or cards, which are then verified by the Arduino microcontroller. When a valid tag is detected, the system activates a servo motor or other actuators to simulate door unlocking, while providing visual or audio feedback to the user. RFID technology is highly suitable for this application due to its reliability, contactless operation, and fast response time. In addition, integrating the RFID module demonstrates practical principles of embedded system security, input validation, and microcontroller-controlled actuators, allowing students to observe how digital authentication methods can be implemented in real-world smart home or building automation scenarios.</w:t>
+      </w:r>
+    </w:p>
+    <w:p>
+      <w:pPr>
+        <w:spacing w:after="240"/>
+        <w:rPr>
+          <w:rFonts w:ascii="Times New Roman" w:hAnsi="Times New Roman" w:cs="Times New Roman"/>
+          <w:sz w:val="22"/>
+          <w:szCs w:val="22"/>
+        </w:rPr>
+      </w:pPr>
+      <w:r>
+        <w:rPr>
+          <w:rFonts w:ascii="Times New Roman" w:hAnsi="Times New Roman" w:cs="Times New Roman"/>
+          <w:sz w:val="22"/>
+          <w:szCs w:val="22"/>
+          <w:lang w:val="en-US"/>
+        </w:rPr>
+        <w:lastRenderedPageBreak/>
+        <w:t>The following figure shows the Arduino RFID module used in the smart intercom system of the smart city prototype. This module allows the system to read unique RFID tags and verify access in real time. When a valid tag is detected, the Arduino microcontroller activates a servo motor to simulate door unlocking, while LEDs or a buzzer provide immediate feedback. Its contactless operation, fast response, and ease of integration make it ideal for demonstrating practical access control systems in an educational setting. The module also illustrates key concepts of embedded system security, input processing, and actuator control.</w:t>
+      </w:r>
+    </w:p>
+    <w:p>
+      <w:pPr>
+        <w:spacing w:after="240"/>
+        <w:jc w:val="center"/>
+        <w:rPr>
+          <w:rFonts w:ascii="Times New Roman" w:hAnsi="Times New Roman" w:cs="Times New Roman"/>
+          <w:sz w:val="22"/>
+          <w:szCs w:val="22"/>
+        </w:rPr>
+      </w:pPr>
+      <w:r>
+        <w:rPr>
+          <w:rFonts w:ascii="Times New Roman" w:hAnsi="Times New Roman" w:cs="Times New Roman"/>
+          <w:noProof/>
+          <w:sz w:val="22"/>
+          <w:szCs w:val="22"/>
+        </w:rPr>
+        <w:drawing>
+          <wp:inline distT="0" distB="0" distL="0" distR="0" wp14:anchorId="5AC13F50" wp14:editId="7AB4D5E7">
+            <wp:extent cx="5940425" cy="3273425"/>
+            <wp:effectExtent l="0" t="0" r="3175" b="3175"/>
+            <wp:docPr id="4" name="Picture 4"/>
+            <wp:cNvGraphicFramePr>
+              <a:graphicFrameLocks xmlns:a="http://schemas.openxmlformats.org/drawingml/2006/main" noChangeAspect="1"/>
+            </wp:cNvGraphicFramePr>
+            <a:graphic xmlns:a="http://schemas.openxmlformats.org/drawingml/2006/main">
+              <a:graphicData uri="http://schemas.openxmlformats.org/drawingml/2006/picture">
+                <pic:pic xmlns:pic="http://schemas.openxmlformats.org/drawingml/2006/picture">
+                  <pic:nvPicPr>
+                    <pic:cNvPr id="4" name="Picture 4"/>
+                    <pic:cNvPicPr/>
+                  </pic:nvPicPr>
+                  <pic:blipFill>
+                    <a:blip r:embed="rId11">
+                      <a:extLst>
+                        <a:ext uri="{28A0092B-C50C-407E-A947-70E740481C1C}">
+                          <a14:useLocalDpi xmlns:a14="http://schemas.microsoft.com/office/drawing/2010/main" val="0"/>
+                        </a:ext>
+                      </a:extLst>
+                    </a:blip>
+                    <a:stretch>
+                      <a:fillRect/>
+                    </a:stretch>
+                  </pic:blipFill>
+                  <pic:spPr>
+                    <a:xfrm>
+                      <a:off x="0" y="0"/>
+                      <a:ext cx="5940425" cy="3273425"/>
+                    </a:xfrm>
+                    <a:prstGeom prst="rect">
+                      <a:avLst/>
+                    </a:prstGeom>
+                  </pic:spPr>
+                </pic:pic>
+              </a:graphicData>
+            </a:graphic>
+          </wp:inline>
+        </w:drawing>
+      </w:r>
+    </w:p>
+    <w:p>
+      <w:pPr>
+        <w:spacing w:after="240"/>
+        <w:jc w:val="center"/>
+        <w:rPr>
+          <w:rFonts w:ascii="Times New Roman" w:hAnsi="Times New Roman" w:cs="Times New Roman"/>
+          <w:b/>
+          <w:bCs/>
+          <w:sz w:val="22"/>
+          <w:szCs w:val="22"/>
+          <w:lang w:val="en-US"/>
+        </w:rPr>
+      </w:pPr>
+      <w:r>
+        <w:rPr>
+          <w:rFonts w:ascii="Times New Roman" w:hAnsi="Times New Roman" w:cs="Times New Roman"/>
+          <w:b/>
+          <w:bCs/>
+          <w:sz w:val="22"/>
+          <w:szCs w:val="22"/>
+          <w:lang w:val="en-US"/>
+        </w:rPr>
+        <w:t xml:space="preserve">Figure </w:t>
+      </w:r>
+      <w:r>
+        <w:rPr>
+          <w:rFonts w:ascii="Times New Roman" w:hAnsi="Times New Roman" w:cs="Times New Roman"/>
+          <w:b/>
+          <w:bCs/>
+          <w:sz w:val="22"/>
+          <w:szCs w:val="22"/>
+        </w:rPr>
+        <w:t>3</w:t>
+      </w:r>
+      <w:r>
+        <w:rPr>
+          <w:rFonts w:ascii="Times New Roman" w:hAnsi="Times New Roman" w:cs="Times New Roman"/>
+          <w:b/>
+          <w:bCs/>
+          <w:sz w:val="22"/>
+          <w:szCs w:val="22"/>
+          <w:lang w:val="en-US"/>
+        </w:rPr>
+        <w:t>. Arduino RFID module for smart intercom access control in the smart city prototype.</w:t>
+      </w:r>
+    </w:p>
+    <w:p>
+      <w:pPr>
+        <w:numPr>
+          <w:ilvl w:val="0"/>
+          <w:numId w:val="20"/>
+        </w:numPr>
+        <w:spacing w:after="240"/>
+        <w:rPr>
+          <w:rFonts w:ascii="Times New Roman" w:hAnsi="Times New Roman" w:cs="Times New Roman"/>
+          <w:sz w:val="22"/>
+          <w:szCs w:val="22"/>
+        </w:rPr>
+      </w:pPr>
+      <w:r>
+        <w:rPr>
+          <w:rFonts w:ascii="Times New Roman" w:hAnsi="Times New Roman" w:cs="Times New Roman"/>
+          <w:b/>
+          <w:bCs/>
+          <w:sz w:val="22"/>
+          <w:szCs w:val="22"/>
+        </w:rPr>
+        <w:t>Supporting Components</w:t>
+      </w:r>
+    </w:p>
+    <w:p>
+      <w:pPr>
+        <w:numPr>
+          <w:ilvl w:val="1"/>
+          <w:numId w:val="20"/>
+        </w:numPr>
+        <w:spacing w:after="240"/>
+        <w:rPr>
+          <w:rFonts w:ascii="Times New Roman" w:hAnsi="Times New Roman" w:cs="Times New Roman"/>
+          <w:sz w:val="22"/>
+          <w:szCs w:val="22"/>
+          <w:lang w:val="en-US"/>
+        </w:rPr>
+      </w:pPr>
+      <w:r>
+        <w:rPr>
+          <w:rFonts w:ascii="Times New Roman" w:hAnsi="Times New Roman" w:cs="Times New Roman"/>
+          <w:sz w:val="22"/>
+          <w:szCs w:val="22"/>
+          <w:lang w:val="en-US"/>
+        </w:rPr>
+        <w:t>Resistors, jump wires, and breadboards connect sensors and actuators safely to the microcontroller.</w:t>
+      </w:r>
+    </w:p>
+    <w:p>
+      <w:pPr>
+        <w:numPr>
+          <w:ilvl w:val="1"/>
+          <w:numId w:val="20"/>
+        </w:numPr>
+        <w:spacing w:after="240"/>
+        <w:rPr>
+          <w:rFonts w:ascii="Times New Roman" w:hAnsi="Times New Roman" w:cs="Times New Roman"/>
+          <w:sz w:val="22"/>
+          <w:szCs w:val="22"/>
+          <w:lang w:val="en-US"/>
+        </w:rPr>
+      </w:pPr>
+      <w:r>
+        <w:rPr>
+          <w:rFonts w:ascii="Times New Roman" w:hAnsi="Times New Roman" w:cs="Times New Roman"/>
+          <w:sz w:val="22"/>
+          <w:szCs w:val="22"/>
+          <w:lang w:val="en-US"/>
+        </w:rPr>
+        <w:t>A stable power supply ensures reliable operation and prevents voltage fluctuations that could cause malfunctions.</w:t>
+      </w:r>
+    </w:p>
+    <w:p>
+      <w:pPr>
+        <w:numPr>
+          <w:ilvl w:val="1"/>
+          <w:numId w:val="20"/>
+        </w:numPr>
+        <w:spacing w:after="240"/>
+        <w:rPr>
+          <w:rFonts w:ascii="Times New Roman" w:hAnsi="Times New Roman" w:cs="Times New Roman"/>
+          <w:sz w:val="22"/>
+          <w:szCs w:val="22"/>
+          <w:lang w:val="en-US"/>
+        </w:rPr>
+      </w:pPr>
+      <w:r>
+        <w:rPr>
+          <w:rFonts w:ascii="Times New Roman" w:hAnsi="Times New Roman" w:cs="Times New Roman"/>
+          <w:sz w:val="22"/>
+          <w:szCs w:val="22"/>
+          <w:lang w:val="en-US"/>
+        </w:rPr>
+        <w:t>The cardboard city model provides a structural layout for placing sensors, actuators, and wiring paths, mimicking the spatial organization of a real urban environment.</w:t>
+      </w:r>
+    </w:p>
+    <w:p>
+      <w:pPr>
+        <w:numPr>
+          <w:ilvl w:val="0"/>
+          <w:numId w:val="20"/>
+        </w:numPr>
+        <w:spacing w:after="240"/>
+        <w:rPr>
+          <w:rFonts w:ascii="Times New Roman" w:hAnsi="Times New Roman" w:cs="Times New Roman"/>
+          <w:sz w:val="22"/>
+          <w:szCs w:val="22"/>
+        </w:rPr>
+      </w:pPr>
+      <w:r>
+        <w:rPr>
+          <w:rFonts w:ascii="Times New Roman" w:hAnsi="Times New Roman" w:cs="Times New Roman"/>
+          <w:b/>
+          <w:bCs/>
+          <w:sz w:val="22"/>
+          <w:szCs w:val="22"/>
+        </w:rPr>
+        <w:t>Physical Layout Considerations</w:t>
+      </w:r>
+    </w:p>
+    <w:p>
+      <w:pPr>
+        <w:numPr>
+          <w:ilvl w:val="1"/>
+          <w:numId w:val="20"/>
+        </w:numPr>
+        <w:spacing w:after="240"/>
+        <w:rPr>
+          <w:rFonts w:ascii="Times New Roman" w:hAnsi="Times New Roman" w:cs="Times New Roman"/>
+          <w:sz w:val="22"/>
+          <w:szCs w:val="22"/>
+          <w:lang w:val="en-US"/>
+        </w:rPr>
+      </w:pPr>
+      <w:r>
+        <w:rPr>
+          <w:rFonts w:ascii="Times New Roman" w:hAnsi="Times New Roman" w:cs="Times New Roman"/>
+          <w:sz w:val="22"/>
+          <w:szCs w:val="22"/>
+          <w:lang w:val="en-US"/>
+        </w:rPr>
+        <w:t>Modules are arranged to minimize interference and wiring complexity.</w:t>
+      </w:r>
+    </w:p>
+    <w:p>
+      <w:pPr>
+        <w:numPr>
+          <w:ilvl w:val="1"/>
+          <w:numId w:val="20"/>
+        </w:numPr>
+        <w:spacing w:after="240"/>
+        <w:rPr>
+          <w:rFonts w:ascii="Times New Roman" w:hAnsi="Times New Roman" w:cs="Times New Roman"/>
+          <w:sz w:val="22"/>
+          <w:szCs w:val="22"/>
+          <w:lang w:val="en-US"/>
+        </w:rPr>
+      </w:pPr>
+      <w:r>
+        <w:rPr>
+          <w:rFonts w:ascii="Times New Roman" w:hAnsi="Times New Roman" w:cs="Times New Roman"/>
+          <w:sz w:val="22"/>
+          <w:szCs w:val="22"/>
+          <w:lang w:val="en-US"/>
+        </w:rPr>
+        <w:t>Sensors are mounted securely for stable operation, while actuators are positioned to visibly demonstrate system responses.</w:t>
+      </w:r>
+    </w:p>
+    <w:p>
+      <w:pPr>
+        <w:numPr>
+          <w:ilvl w:val="1"/>
+          <w:numId w:val="20"/>
+        </w:numPr>
+        <w:spacing w:after="240"/>
+        <w:rPr>
+          <w:rFonts w:ascii="Times New Roman" w:hAnsi="Times New Roman" w:cs="Times New Roman"/>
+          <w:sz w:val="22"/>
+          <w:szCs w:val="22"/>
+          <w:lang w:val="en-US"/>
+        </w:rPr>
+      </w:pPr>
+      <w:r>
+        <w:rPr>
+          <w:rFonts w:ascii="Times New Roman" w:hAnsi="Times New Roman" w:cs="Times New Roman"/>
+          <w:sz w:val="22"/>
+          <w:szCs w:val="22"/>
+          <w:lang w:val="en-US"/>
+        </w:rPr>
+        <w:t>The design ensures that all modules are accessible for maintenance, replacement, and educational demonstration.</w:t>
+      </w:r>
+    </w:p>
+    <w:p>
+      <w:pPr>
+        <w:spacing w:after="240"/>
+        <w:rPr>
+          <w:rFonts w:ascii="Times New Roman" w:hAnsi="Times New Roman" w:cs="Times New Roman"/>
+          <w:sz w:val="22"/>
+          <w:szCs w:val="22"/>
+        </w:rPr>
+      </w:pPr>
+    </w:p>
+    <w:p>
+      <w:pPr>
+        <w:spacing w:after="240"/>
+        <w:rPr>
+          <w:rFonts w:ascii="Times New Roman" w:hAnsi="Times New Roman" w:cs="Times New Roman"/>
+          <w:b/>
+          <w:bCs/>
+          <w:sz w:val="32"/>
+          <w:szCs w:val="32"/>
+          <w:lang w:val="en-US"/>
+        </w:rPr>
+      </w:pPr>
+      <w:r>
+        <w:rPr>
+          <w:rFonts w:ascii="Times New Roman" w:hAnsi="Times New Roman" w:cs="Times New Roman"/>
+          <w:b/>
+          <w:bCs/>
+          <w:sz w:val="32"/>
+          <w:szCs w:val="32"/>
+          <w:lang w:val="en-US"/>
+        </w:rPr>
+        <w:lastRenderedPageBreak/>
+        <w:t>4</w:t>
+      </w:r>
+      <w:r>
+        <w:rPr>
+          <w:rFonts w:ascii="Times New Roman" w:hAnsi="Times New Roman" w:cs="Times New Roman"/>
+          <w:b/>
+          <w:bCs/>
+          <w:sz w:val="32"/>
+          <w:szCs w:val="32"/>
+          <w:lang w:val="en-US"/>
+        </w:rPr>
+        <w:t>.2 Software Design</w:t>
+      </w:r>
+    </w:p>
+    <w:p>
+      <w:pPr>
+        <w:spacing w:after="240"/>
+        <w:rPr>
+          <w:rFonts w:ascii="Times New Roman" w:hAnsi="Times New Roman" w:cs="Times New Roman"/>
+          <w:sz w:val="22"/>
+          <w:szCs w:val="22"/>
+          <w:lang w:val="en-US"/>
+        </w:rPr>
+      </w:pPr>
+      <w:r>
+        <w:rPr>
+          <w:rFonts w:ascii="Times New Roman" w:hAnsi="Times New Roman" w:cs="Times New Roman"/>
+          <w:sz w:val="22"/>
+          <w:szCs w:val="22"/>
+          <w:lang w:val="en-US"/>
+        </w:rPr>
+        <w:t>The software architecture of the smart city prototype is primarily responsible for coordinating the flow of data from multiple sensors, executing the necessary processing logic, and controlling actuators to produce accurate and timely responses. It serves as the central layer that translates physical inputs into computational decisions and generates outputs that interact with the real-world environment. To ensure the system remains manageable and understandable, the software design follows a modular approach. Each functional unit, such as the smart parking module, rain detection system, or smart intercom, is implemented as a separate module with its own clearly defined functions and responsibilities. This structure enhances code readability, allowing users and students to trace the flow of information and understand how each component operates independently as well as in combination with others. Additionally, modularity improves maintainability, making it easier to debug, update, or replace individual components without affecting the entire system. It also ensures scalability, enabling the future integration of additional sensors, actuators, or processing routines, while preserving the overall system coherence. This approach not only reflects best practices in embedded system design but also reinforces educational objectives by clearly illustrating how structured software architecture supports complex, real-time urban automation tasks.</w:t>
+      </w:r>
+    </w:p>
+    <w:p>
+      <w:pPr>
+        <w:numPr>
+          <w:ilvl w:val="0"/>
+          <w:numId w:val="21"/>
+        </w:numPr>
+        <w:spacing w:after="240"/>
+        <w:rPr>
+          <w:rFonts w:ascii="Times New Roman" w:hAnsi="Times New Roman" w:cs="Times New Roman"/>
+          <w:sz w:val="22"/>
+          <w:szCs w:val="22"/>
+        </w:rPr>
+      </w:pPr>
+      <w:r>
+        <w:rPr>
+          <w:rFonts w:ascii="Times New Roman" w:hAnsi="Times New Roman" w:cs="Times New Roman"/>
+          <w:b/>
+          <w:bCs/>
+          <w:sz w:val="22"/>
+          <w:szCs w:val="22"/>
+        </w:rPr>
+        <w:t>Programming Environment</w:t>
+      </w:r>
+    </w:p>
+    <w:p>
+      <w:pPr>
+        <w:numPr>
+          <w:ilvl w:val="1"/>
+          <w:numId w:val="21"/>
+        </w:numPr>
+        <w:spacing w:after="240"/>
+        <w:rPr>
+          <w:rFonts w:ascii="Times New Roman" w:hAnsi="Times New Roman" w:cs="Times New Roman"/>
+          <w:sz w:val="22"/>
+          <w:szCs w:val="22"/>
+          <w:lang w:val="en-US"/>
+        </w:rPr>
+      </w:pPr>
+      <w:r>
+        <w:rPr>
+          <w:rFonts w:ascii="Times New Roman" w:hAnsi="Times New Roman" w:cs="Times New Roman"/>
+          <w:sz w:val="22"/>
+          <w:szCs w:val="22"/>
+          <w:lang w:val="en-US"/>
+        </w:rPr>
+        <w:t>Arduino IDE is used for coding and uploading programs to the microcontroller.</w:t>
+      </w:r>
+    </w:p>
+    <w:p>
+      <w:pPr>
+        <w:numPr>
+          <w:ilvl w:val="1"/>
+          <w:numId w:val="21"/>
+        </w:numPr>
+        <w:spacing w:after="240"/>
+        <w:rPr>
+          <w:rFonts w:ascii="Times New Roman" w:hAnsi="Times New Roman" w:cs="Times New Roman"/>
+          <w:sz w:val="22"/>
+          <w:szCs w:val="22"/>
+          <w:lang w:val="en-US"/>
+        </w:rPr>
+      </w:pPr>
+      <w:r>
+        <w:rPr>
+          <w:rFonts w:ascii="Times New Roman" w:hAnsi="Times New Roman" w:cs="Times New Roman"/>
+          <w:sz w:val="22"/>
+          <w:szCs w:val="22"/>
+          <w:lang w:val="en-US"/>
+        </w:rPr>
+        <w:t>The programming structure relies on loop-based and event-driven logic to handle multiple simultaneous tasks efficiently.</w:t>
+      </w:r>
+    </w:p>
+    <w:p>
+      <w:pPr>
+        <w:numPr>
+          <w:ilvl w:val="0"/>
+          <w:numId w:val="21"/>
+        </w:numPr>
+        <w:spacing w:after="240"/>
+        <w:rPr>
+          <w:rFonts w:ascii="Times New Roman" w:hAnsi="Times New Roman" w:cs="Times New Roman"/>
+          <w:sz w:val="22"/>
+          <w:szCs w:val="22"/>
+        </w:rPr>
+      </w:pPr>
+      <w:r>
+        <w:rPr>
+          <w:rFonts w:ascii="Times New Roman" w:hAnsi="Times New Roman" w:cs="Times New Roman"/>
+          <w:b/>
+          <w:bCs/>
+          <w:sz w:val="22"/>
+          <w:szCs w:val="22"/>
+        </w:rPr>
+        <w:t>Modular Code Structure</w:t>
+      </w:r>
+    </w:p>
+    <w:p>
+      <w:pPr>
+        <w:numPr>
+          <w:ilvl w:val="1"/>
+          <w:numId w:val="21"/>
+        </w:numPr>
+        <w:spacing w:after="240"/>
+        <w:rPr>
+          <w:rFonts w:ascii="Times New Roman" w:hAnsi="Times New Roman" w:cs="Times New Roman"/>
+          <w:sz w:val="22"/>
+          <w:szCs w:val="22"/>
+          <w:lang w:val="en-US"/>
+        </w:rPr>
+      </w:pPr>
+      <w:r>
+        <w:rPr>
+          <w:rFonts w:ascii="Times New Roman" w:hAnsi="Times New Roman" w:cs="Times New Roman"/>
+          <w:sz w:val="22"/>
+          <w:szCs w:val="22"/>
+          <w:lang w:val="en-US"/>
+        </w:rPr>
+        <w:t>Each subsystem has a dedicated set of functions to manage sensor readings and outputs.</w:t>
+      </w:r>
+    </w:p>
+    <w:p>
+      <w:pPr>
+        <w:numPr>
+          <w:ilvl w:val="1"/>
+          <w:numId w:val="21"/>
+        </w:numPr>
+        <w:spacing w:after="240"/>
+        <w:rPr>
+          <w:rFonts w:ascii="Times New Roman" w:hAnsi="Times New Roman" w:cs="Times New Roman"/>
+          <w:sz w:val="22"/>
+          <w:szCs w:val="22"/>
+          <w:lang w:val="en-US"/>
+        </w:rPr>
+      </w:pPr>
+      <w:r>
+        <w:rPr>
+          <w:rFonts w:ascii="Times New Roman" w:hAnsi="Times New Roman" w:cs="Times New Roman"/>
+          <w:sz w:val="22"/>
+          <w:szCs w:val="22"/>
+          <w:lang w:val="en-US"/>
+        </w:rPr>
+        <w:t>Functions are designed to be independent, enabling debugging or modification without affecting the entire system.</w:t>
+      </w:r>
+    </w:p>
+    <w:p>
+      <w:pPr>
+        <w:numPr>
+          <w:ilvl w:val="1"/>
+          <w:numId w:val="21"/>
+        </w:numPr>
+        <w:spacing w:after="240"/>
+        <w:rPr>
+          <w:rFonts w:ascii="Times New Roman" w:hAnsi="Times New Roman" w:cs="Times New Roman"/>
+          <w:sz w:val="22"/>
+          <w:szCs w:val="22"/>
+          <w:lang w:val="en-US"/>
+        </w:rPr>
+      </w:pPr>
+      <w:r>
+        <w:rPr>
+          <w:rFonts w:ascii="Times New Roman" w:hAnsi="Times New Roman" w:cs="Times New Roman"/>
+          <w:sz w:val="22"/>
+          <w:szCs w:val="22"/>
+          <w:lang w:val="en-US"/>
+        </w:rPr>
+        <w:t>This modular approach mirrors principles of embedded system architecture in larger-scale computing environments.</w:t>
+      </w:r>
+    </w:p>
+    <w:p>
+      <w:pPr>
+        <w:numPr>
+          <w:ilvl w:val="0"/>
+          <w:numId w:val="21"/>
+        </w:numPr>
+        <w:spacing w:after="240"/>
+        <w:rPr>
+          <w:rFonts w:ascii="Times New Roman" w:hAnsi="Times New Roman" w:cs="Times New Roman"/>
+          <w:sz w:val="22"/>
+          <w:szCs w:val="22"/>
+        </w:rPr>
+      </w:pPr>
+      <w:r>
+        <w:rPr>
+          <w:rFonts w:ascii="Times New Roman" w:hAnsi="Times New Roman" w:cs="Times New Roman"/>
+          <w:b/>
+          <w:bCs/>
+          <w:sz w:val="22"/>
+          <w:szCs w:val="22"/>
+        </w:rPr>
+        <w:t>Sensor Data Acquisition</w:t>
+      </w:r>
+    </w:p>
+    <w:p>
+      <w:pPr>
+        <w:numPr>
+          <w:ilvl w:val="1"/>
+          <w:numId w:val="21"/>
+        </w:numPr>
+        <w:spacing w:after="240"/>
+        <w:rPr>
+          <w:rFonts w:ascii="Times New Roman" w:hAnsi="Times New Roman" w:cs="Times New Roman"/>
+          <w:sz w:val="22"/>
+          <w:szCs w:val="22"/>
+          <w:lang w:val="en-US"/>
+        </w:rPr>
+      </w:pPr>
+      <w:r>
+        <w:rPr>
+          <w:rFonts w:ascii="Times New Roman" w:hAnsi="Times New Roman" w:cs="Times New Roman"/>
+          <w:sz w:val="22"/>
+          <w:szCs w:val="22"/>
+          <w:lang w:val="en-US"/>
+        </w:rPr>
+        <w:t>Ultrasonic, rain, and intercom sensors are polled or monitored using interrupt-driven methods where appropriate.</w:t>
+      </w:r>
+    </w:p>
+    <w:p>
+      <w:pPr>
+        <w:numPr>
+          <w:ilvl w:val="1"/>
+          <w:numId w:val="21"/>
+        </w:numPr>
+        <w:spacing w:after="240"/>
+        <w:rPr>
+          <w:rFonts w:ascii="Times New Roman" w:hAnsi="Times New Roman" w:cs="Times New Roman"/>
+          <w:sz w:val="22"/>
+          <w:szCs w:val="22"/>
+          <w:lang w:val="en-US"/>
+        </w:rPr>
+      </w:pPr>
+      <w:r>
+        <w:rPr>
+          <w:rFonts w:ascii="Times New Roman" w:hAnsi="Times New Roman" w:cs="Times New Roman"/>
+          <w:sz w:val="22"/>
+          <w:szCs w:val="22"/>
+          <w:lang w:val="en-US"/>
+        </w:rPr>
+        <w:t>Raw sensor data is filtered and converted to meaningful information (e.g., distance to nearest object, presence of rain, or valid input for access control).</w:t>
+      </w:r>
+    </w:p>
+    <w:p>
+      <w:pPr>
+        <w:numPr>
+          <w:ilvl w:val="0"/>
+          <w:numId w:val="21"/>
+        </w:numPr>
+        <w:spacing w:after="240"/>
+        <w:rPr>
+          <w:rFonts w:ascii="Times New Roman" w:hAnsi="Times New Roman" w:cs="Times New Roman"/>
+          <w:sz w:val="22"/>
+          <w:szCs w:val="22"/>
+        </w:rPr>
+      </w:pPr>
+      <w:r>
+        <w:rPr>
+          <w:rFonts w:ascii="Times New Roman" w:hAnsi="Times New Roman" w:cs="Times New Roman"/>
+          <w:b/>
+          <w:bCs/>
+          <w:sz w:val="22"/>
+          <w:szCs w:val="22"/>
+        </w:rPr>
+        <w:t>Decision-Making Logic</w:t>
+      </w:r>
+    </w:p>
+    <w:p>
+      <w:pPr>
+        <w:numPr>
+          <w:ilvl w:val="1"/>
+          <w:numId w:val="21"/>
+        </w:numPr>
+        <w:spacing w:after="240"/>
+        <w:rPr>
+          <w:rFonts w:ascii="Times New Roman" w:hAnsi="Times New Roman" w:cs="Times New Roman"/>
+          <w:sz w:val="22"/>
+          <w:szCs w:val="22"/>
+          <w:lang w:val="en-US"/>
+        </w:rPr>
+      </w:pPr>
+      <w:r>
+        <w:rPr>
+          <w:rFonts w:ascii="Times New Roman" w:hAnsi="Times New Roman" w:cs="Times New Roman"/>
+          <w:sz w:val="22"/>
+          <w:szCs w:val="22"/>
+          <w:lang w:val="en-US"/>
+        </w:rPr>
+        <w:t>Sensor data is processed according to predefined thresholds and conditions.</w:t>
+      </w:r>
+    </w:p>
+    <w:p>
+      <w:pPr>
+        <w:numPr>
+          <w:ilvl w:val="1"/>
+          <w:numId w:val="21"/>
+        </w:numPr>
+        <w:spacing w:after="240"/>
+        <w:rPr>
+          <w:rFonts w:ascii="Times New Roman" w:hAnsi="Times New Roman" w:cs="Times New Roman"/>
+          <w:sz w:val="22"/>
+          <w:szCs w:val="22"/>
+          <w:lang w:val="en-US"/>
+        </w:rPr>
+      </w:pPr>
+      <w:r>
+        <w:rPr>
+          <w:rFonts w:ascii="Times New Roman" w:hAnsi="Times New Roman" w:cs="Times New Roman"/>
+          <w:sz w:val="22"/>
+          <w:szCs w:val="22"/>
+          <w:lang w:val="en-US"/>
+        </w:rPr>
+        <w:t>Conditional statements and loops determine which actuator responses to activate.</w:t>
+      </w:r>
+    </w:p>
+    <w:p>
+      <w:pPr>
+        <w:numPr>
+          <w:ilvl w:val="1"/>
+          <w:numId w:val="21"/>
+        </w:numPr>
+        <w:spacing w:after="240"/>
+        <w:rPr>
+          <w:rFonts w:ascii="Times New Roman" w:hAnsi="Times New Roman" w:cs="Times New Roman"/>
+          <w:sz w:val="22"/>
+          <w:szCs w:val="22"/>
+          <w:lang w:val="en-US"/>
+        </w:rPr>
+      </w:pPr>
+      <w:r>
+        <w:rPr>
+          <w:rFonts w:ascii="Times New Roman" w:hAnsi="Times New Roman" w:cs="Times New Roman"/>
+          <w:sz w:val="22"/>
+          <w:szCs w:val="22"/>
+          <w:lang w:val="en-US"/>
+        </w:rPr>
+        <w:t>The software ensures that multiple subsystems can operate concurrently without blocking each other.</w:t>
+      </w:r>
+    </w:p>
+    <w:p>
+      <w:pPr>
+        <w:numPr>
+          <w:ilvl w:val="0"/>
+          <w:numId w:val="21"/>
+        </w:numPr>
+        <w:spacing w:after="240"/>
+        <w:rPr>
+          <w:rFonts w:ascii="Times New Roman" w:hAnsi="Times New Roman" w:cs="Times New Roman"/>
+          <w:sz w:val="22"/>
+          <w:szCs w:val="22"/>
+        </w:rPr>
+      </w:pPr>
+      <w:r>
+        <w:rPr>
+          <w:rFonts w:ascii="Times New Roman" w:hAnsi="Times New Roman" w:cs="Times New Roman"/>
+          <w:b/>
+          <w:bCs/>
+          <w:sz w:val="22"/>
+          <w:szCs w:val="22"/>
+        </w:rPr>
+        <w:lastRenderedPageBreak/>
+        <w:t>Actuator Control and Output</w:t>
+      </w:r>
+    </w:p>
+    <w:p>
+      <w:pPr>
+        <w:numPr>
+          <w:ilvl w:val="1"/>
+          <w:numId w:val="21"/>
+        </w:numPr>
+        <w:spacing w:after="240"/>
+        <w:rPr>
+          <w:rFonts w:ascii="Times New Roman" w:hAnsi="Times New Roman" w:cs="Times New Roman"/>
+          <w:sz w:val="22"/>
+          <w:szCs w:val="22"/>
+          <w:lang w:val="en-US"/>
+        </w:rPr>
+      </w:pPr>
+      <w:r>
+        <w:rPr>
+          <w:rFonts w:ascii="Times New Roman" w:hAnsi="Times New Roman" w:cs="Times New Roman"/>
+          <w:sz w:val="22"/>
+          <w:szCs w:val="22"/>
+          <w:lang w:val="en-US"/>
+        </w:rPr>
+        <w:t>Servo motors, LEDs, and buzzers are triggered based on sensor input and program logic.</w:t>
+      </w:r>
+    </w:p>
+    <w:p>
+      <w:pPr>
+        <w:numPr>
+          <w:ilvl w:val="1"/>
+          <w:numId w:val="21"/>
+        </w:numPr>
+        <w:spacing w:after="240"/>
+        <w:rPr>
+          <w:rFonts w:ascii="Times New Roman" w:hAnsi="Times New Roman" w:cs="Times New Roman"/>
+          <w:sz w:val="22"/>
+          <w:szCs w:val="22"/>
+          <w:lang w:val="en-US"/>
+        </w:rPr>
+      </w:pPr>
+      <w:r>
+        <w:rPr>
+          <w:rFonts w:ascii="Times New Roman" w:hAnsi="Times New Roman" w:cs="Times New Roman"/>
+          <w:sz w:val="22"/>
+          <w:szCs w:val="22"/>
+          <w:lang w:val="en-US"/>
+        </w:rPr>
+        <w:t>Timing and signal control are carefully managed to prevent conflicts or delays.</w:t>
+      </w:r>
+    </w:p>
+    <w:p>
+      <w:pPr>
+        <w:numPr>
+          <w:ilvl w:val="1"/>
+          <w:numId w:val="21"/>
+        </w:numPr>
+        <w:spacing w:after="240"/>
+        <w:rPr>
+          <w:rFonts w:ascii="Times New Roman" w:hAnsi="Times New Roman" w:cs="Times New Roman"/>
+          <w:sz w:val="22"/>
+          <w:szCs w:val="22"/>
+          <w:lang w:val="en-US"/>
+        </w:rPr>
+      </w:pPr>
+      <w:r>
+        <w:rPr>
+          <w:rFonts w:ascii="Times New Roman" w:hAnsi="Times New Roman" w:cs="Times New Roman"/>
+          <w:sz w:val="22"/>
+          <w:szCs w:val="22"/>
+          <w:lang w:val="en-US"/>
+        </w:rPr>
+        <w:t>Outputs provide immediate visual or physical feedback, reinforcing the educational aspect of the model.</w:t>
+      </w:r>
+    </w:p>
+    <w:p>
+      <w:pPr>
+        <w:numPr>
+          <w:ilvl w:val="0"/>
+          <w:numId w:val="21"/>
+        </w:numPr>
+        <w:spacing w:after="240"/>
+        <w:rPr>
+          <w:rFonts w:ascii="Times New Roman" w:hAnsi="Times New Roman" w:cs="Times New Roman"/>
+          <w:sz w:val="22"/>
+          <w:szCs w:val="22"/>
+        </w:rPr>
+      </w:pPr>
+      <w:r>
+        <w:rPr>
+          <w:rFonts w:ascii="Times New Roman" w:hAnsi="Times New Roman" w:cs="Times New Roman"/>
+          <w:b/>
+          <w:bCs/>
+          <w:sz w:val="22"/>
+          <w:szCs w:val="22"/>
+        </w:rPr>
+        <w:t>Integration and Communication</w:t>
+      </w:r>
+    </w:p>
+    <w:p>
+      <w:pPr>
+        <w:numPr>
+          <w:ilvl w:val="1"/>
+          <w:numId w:val="21"/>
+        </w:numPr>
+        <w:spacing w:after="240"/>
+        <w:rPr>
+          <w:rFonts w:ascii="Times New Roman" w:hAnsi="Times New Roman" w:cs="Times New Roman"/>
+          <w:sz w:val="22"/>
+          <w:szCs w:val="22"/>
+          <w:lang w:val="en-US"/>
+        </w:rPr>
+      </w:pPr>
+      <w:r>
+        <w:rPr>
+          <w:rFonts w:ascii="Times New Roman" w:hAnsi="Times New Roman" w:cs="Times New Roman"/>
+          <w:sz w:val="22"/>
+          <w:szCs w:val="22"/>
+          <w:lang w:val="en-US"/>
+        </w:rPr>
+        <w:t>All modules communicate through the central microcontroller, which coordinates timing, input processing, and output activation.</w:t>
+      </w:r>
+    </w:p>
+    <w:p>
+      <w:pPr>
+        <w:numPr>
+          <w:ilvl w:val="1"/>
+          <w:numId w:val="21"/>
+        </w:numPr>
+        <w:spacing w:after="240"/>
+        <w:rPr>
+          <w:rFonts w:ascii="Times New Roman" w:hAnsi="Times New Roman" w:cs="Times New Roman"/>
+          <w:sz w:val="22"/>
+          <w:szCs w:val="22"/>
+          <w:lang w:val="en-US"/>
+        </w:rPr>
+      </w:pPr>
+      <w:r>
+        <w:rPr>
+          <w:rFonts w:ascii="Times New Roman" w:hAnsi="Times New Roman" w:cs="Times New Roman"/>
+          <w:sz w:val="22"/>
+          <w:szCs w:val="22"/>
+          <w:lang w:val="en-US"/>
+        </w:rPr>
+        <w:t>The software architecture ensures modularity while maintaining overall system cohesion.</w:t>
+      </w:r>
+    </w:p>
+    <w:p>
+      <w:pPr>
+        <w:numPr>
+          <w:ilvl w:val="1"/>
+          <w:numId w:val="21"/>
+        </w:numPr>
+        <w:spacing w:after="240"/>
+        <w:rPr>
+          <w:rFonts w:ascii="Times New Roman" w:hAnsi="Times New Roman" w:cs="Times New Roman"/>
+          <w:sz w:val="22"/>
+          <w:szCs w:val="22"/>
+          <w:lang w:val="en-US"/>
+        </w:rPr>
+      </w:pPr>
+      <w:r>
+        <w:rPr>
+          <w:rFonts w:ascii="Times New Roman" w:hAnsi="Times New Roman" w:cs="Times New Roman"/>
+          <w:sz w:val="22"/>
+          <w:szCs w:val="22"/>
+          <w:lang w:val="en-US"/>
+        </w:rPr>
+        <w:t>Future expansions, such as additional sensors or wireless communication, can be incorporated without major redesign.</w:t>
+      </w:r>
+    </w:p>
+    <w:p>
+      <w:pPr>
+        <w:spacing w:after="240"/>
+        <w:rPr>
+          <w:rFonts w:ascii="Times New Roman" w:hAnsi="Times New Roman" w:cs="Times New Roman"/>
+          <w:sz w:val="22"/>
+          <w:szCs w:val="22"/>
+        </w:rPr>
+      </w:pPr>
+    </w:p>
+    <w:p>
+      <w:pPr>
+        <w:spacing w:after="240"/>
+        <w:rPr>
+          <w:rFonts w:ascii="Times New Roman" w:hAnsi="Times New Roman" w:cs="Times New Roman"/>
+          <w:sz w:val="22"/>
+          <w:szCs w:val="22"/>
+        </w:rPr>
+      </w:pPr>
+    </w:p>
+    <w:p>
+      <w:pPr>
+        <w:spacing w:after="240"/>
+        <w:rPr>
+          <w:rFonts w:ascii="Times New Roman" w:hAnsi="Times New Roman" w:cs="Times New Roman"/>
+          <w:sz w:val="22"/>
+          <w:szCs w:val="22"/>
+        </w:rPr>
+      </w:pPr>
+    </w:p>
+    <w:p>
+      <w:pPr>
+        <w:spacing w:after="240"/>
+        <w:rPr>
+          <w:rFonts w:ascii="Times New Roman" w:hAnsi="Times New Roman" w:cs="Times New Roman"/>
+          <w:sz w:val="22"/>
+          <w:szCs w:val="22"/>
+        </w:rPr>
+      </w:pPr>
+    </w:p>
+    <w:p>
+      <w:pPr>
+        <w:spacing w:after="240"/>
+        <w:rPr>
+          <w:rFonts w:ascii="Times New Roman" w:hAnsi="Times New Roman" w:cs="Times New Roman"/>
+          <w:sz w:val="22"/>
+          <w:szCs w:val="22"/>
+        </w:rPr>
+      </w:pPr>
+    </w:p>
+    <w:p>
+      <w:pPr>
+        <w:spacing w:after="240"/>
+        <w:rPr>
+          <w:rFonts w:ascii="Times New Roman" w:hAnsi="Times New Roman" w:cs="Times New Roman"/>
+          <w:sz w:val="22"/>
+          <w:szCs w:val="22"/>
+        </w:rPr>
+      </w:pPr>
+    </w:p>
+    <w:p>
+      <w:pPr>
+        <w:spacing w:after="240"/>
+        <w:rPr>
+          <w:rFonts w:ascii="Times New Roman" w:hAnsi="Times New Roman" w:cs="Times New Roman"/>
+          <w:sz w:val="22"/>
+          <w:szCs w:val="22"/>
+        </w:rPr>
+      </w:pPr>
+    </w:p>
+    <w:p>
+      <w:pPr>
+        <w:spacing w:after="240"/>
+        <w:rPr>
+          <w:rFonts w:ascii="Times New Roman" w:hAnsi="Times New Roman" w:cs="Times New Roman"/>
+          <w:sz w:val="22"/>
+          <w:szCs w:val="22"/>
+        </w:rPr>
+      </w:pPr>
+    </w:p>
+    <w:p>
+      <w:pPr>
+        <w:spacing w:after="240"/>
+        <w:rPr>
+          <w:rFonts w:ascii="Times New Roman" w:hAnsi="Times New Roman" w:cs="Times New Roman"/>
+          <w:sz w:val="22"/>
+          <w:szCs w:val="22"/>
+        </w:rPr>
+      </w:pPr>
+    </w:p>
+    <w:p>
+      <w:pPr>
+        <w:spacing w:after="240"/>
+        <w:rPr>
+          <w:rFonts w:ascii="Times New Roman" w:hAnsi="Times New Roman" w:cs="Times New Roman"/>
+          <w:sz w:val="22"/>
+          <w:szCs w:val="22"/>
+        </w:rPr>
+      </w:pPr>
+    </w:p>
+    <w:p>
+      <w:pPr>
+        <w:spacing w:after="240"/>
+        <w:rPr>
+          <w:rFonts w:ascii="Times New Roman" w:hAnsi="Times New Roman" w:cs="Times New Roman"/>
+          <w:sz w:val="22"/>
+          <w:szCs w:val="22"/>
+        </w:rPr>
+      </w:pPr>
+    </w:p>
+    <w:p>
+      <w:pPr>
+        <w:spacing w:after="240"/>
+        <w:rPr>
+          <w:rFonts w:ascii="Times New Roman" w:hAnsi="Times New Roman" w:cs="Times New Roman"/>
+          <w:sz w:val="22"/>
+          <w:szCs w:val="22"/>
+        </w:rPr>
+      </w:pPr>
+    </w:p>
+    <w:p>
+      <w:pPr>
+        <w:spacing w:after="240"/>
+        <w:rPr>
+          <w:rFonts w:ascii="Times New Roman" w:hAnsi="Times New Roman" w:cs="Times New Roman"/>
+          <w:sz w:val="22"/>
+          <w:szCs w:val="22"/>
+        </w:rPr>
+      </w:pPr>
+    </w:p>
+    <w:p>
+      <w:pPr>
+        <w:spacing w:after="240"/>
+        <w:rPr>
+          <w:rFonts w:ascii="Times New Roman" w:hAnsi="Times New Roman" w:cs="Times New Roman"/>
+          <w:sz w:val="22"/>
+          <w:szCs w:val="22"/>
+        </w:rPr>
+      </w:pPr>
+    </w:p>
+    <w:p>
+      <w:pPr>
+        <w:spacing w:after="240"/>
+        <w:rPr>
+          <w:rFonts w:ascii="Times New Roman" w:hAnsi="Times New Roman" w:cs="Times New Roman"/>
+          <w:sz w:val="22"/>
+          <w:szCs w:val="22"/>
+        </w:rPr>
+      </w:pPr>
+    </w:p>
+    <w:p>
+      <w:pPr>
+        <w:spacing w:after="240"/>
+        <w:rPr>
+          <w:rFonts w:ascii="Times New Roman" w:hAnsi="Times New Roman" w:cs="Times New Roman"/>
+          <w:sz w:val="22"/>
+          <w:szCs w:val="22"/>
+        </w:rPr>
+      </w:pPr>
+    </w:p>
+    <w:p>
+      <w:pPr>
+        <w:spacing w:after="240"/>
+        <w:rPr>
+          <w:rFonts w:ascii="Times New Roman" w:hAnsi="Times New Roman" w:cs="Times New Roman"/>
+          <w:sz w:val="22"/>
+          <w:szCs w:val="22"/>
+        </w:rPr>
+      </w:pPr>
+    </w:p>
+    <w:p>
+      <w:pPr>
+        <w:spacing w:after="240"/>
+        <w:rPr>
+          <w:rFonts w:ascii="Times New Roman" w:hAnsi="Times New Roman" w:cs="Times New Roman"/>
+          <w:b/>
+          <w:bCs/>
+          <w:sz w:val="40"/>
+          <w:szCs w:val="40"/>
+          <w:lang w:val="en-US"/>
+        </w:rPr>
+      </w:pPr>
+      <w:r>
+        <w:rPr>
+          <w:rFonts w:ascii="Times New Roman" w:hAnsi="Times New Roman" w:cs="Times New Roman"/>
+          <w:b/>
+          <w:bCs/>
+          <w:sz w:val="40"/>
+          <w:szCs w:val="40"/>
+          <w:lang w:val="en-US"/>
+        </w:rPr>
+        <w:lastRenderedPageBreak/>
         <w:fldChar w:fldCharType="begin"/>
       </w:r>
       <w:r>
         <w:rPr>
           <w:rFonts w:ascii="Times New Roman" w:hAnsi="Times New Roman" w:cs="Times New Roman"/>
-          <w:sz w:val="22"/>
-          <w:szCs w:val="22"/>
+          <w:b/>
+          <w:bCs/>
+          <w:sz w:val="40"/>
+          <w:szCs w:val="40"/>
           <w:lang w:val="en-US"/>
         </w:rPr>
         <w:instrText xml:space="preserve"> REF _Ref216276633 </w:instrText>
@@ -5476,8 +7267,10 @@
       <w:r>
         <w:rPr>
           <w:rFonts w:ascii="Times New Roman" w:hAnsi="Times New Roman" w:cs="Times New Roman"/>
-          <w:sz w:val="22"/>
-          <w:szCs w:val="22"/>
+          <w:b/>
+          <w:bCs/>
+          <w:sz w:val="40"/>
+          <w:szCs w:val="40"/>
           <w:lang w:val="en-US"/>
         </w:rPr>
         <w:instrText xml:space="preserve"> \* MERGEFORMAT </w:instrText>
@@ -5485,8 +7278,10 @@
       <w:r>
         <w:rPr>
           <w:rFonts w:ascii="Times New Roman" w:hAnsi="Times New Roman" w:cs="Times New Roman"/>
-          <w:sz w:val="22"/>
-          <w:szCs w:val="22"/>
+          <w:b/>
+          <w:bCs/>
+          <w:sz w:val="40"/>
+          <w:szCs w:val="40"/>
           <w:lang w:val="en-US"/>
         </w:rPr>
         <w:fldChar w:fldCharType="separate"/>
@@ -5494,8 +7289,10 @@
       <w:r>
         <w:rPr>
           <w:rFonts w:ascii="Times New Roman" w:hAnsi="Times New Roman" w:cs="Times New Roman"/>
-          <w:sz w:val="22"/>
-          <w:szCs w:val="22"/>
+          <w:b/>
+          <w:bCs/>
+          <w:sz w:val="40"/>
+          <w:szCs w:val="40"/>
           <w:lang w:val="en-US"/>
         </w:rPr>
         <w:t>Prototype versions &amp; progress</w:t>
@@ -5503,8 +7300,10 @@
       <w:r>
         <w:rPr>
           <w:rFonts w:ascii="Times New Roman" w:hAnsi="Times New Roman" w:cs="Times New Roman"/>
-          <w:sz w:val="22"/>
-          <w:szCs w:val="22"/>
+          <w:b/>
+          <w:bCs/>
+          <w:sz w:val="40"/>
+          <w:szCs w:val="40"/>
           <w:lang w:val="en-US"/>
         </w:rPr>
         <w:fldChar w:fldCharType="end"/>
@@ -7815,7 +9614,7 @@
       </w:r>
     </w:p>
     <w:sectPr>
-      <w:footerReference w:type="default" r:id="rId9"/>
+      <w:footerReference w:type="default" r:id="rId12"/>
       <w:pgSz w:w="11906" w:h="16838"/>
       <w:pgMar w:top="1134" w:right="850" w:bottom="1134" w:left="1701" w:header="850" w:footer="850" w:gutter="0"/>
       <w:cols w:space="708"/>
@@ -8166,6 +9965,123 @@
     </w:lvl>
   </w:abstractNum>
   <w:abstractNum w:abstractNumId="2" w15:restartNumberingAfterBreak="0">
+    <w:nsid w:val="0ADA72B9"/>
+    <w:multiLevelType w:val="multilevel"/>
+    <w:tmpl w:val="08B8FAEE"/>
+    <w:lvl w:ilvl="0">
+      <w:start w:val="1"/>
+      <w:numFmt w:val="decimal"/>
+      <w:lvlText w:val="%1."/>
+      <w:lvlJc w:val="left"/>
+      <w:pPr>
+        <w:tabs>
+          <w:tab w:val="num" w:pos="720"/>
+        </w:tabs>
+        <w:ind w:left="720" w:hanging="360"/>
+      </w:pPr>
+    </w:lvl>
+    <w:lvl w:ilvl="1">
+      <w:start w:val="1"/>
+      <w:numFmt w:val="bullet"/>
+      <w:lvlText w:val="o"/>
+      <w:lvlJc w:val="left"/>
+      <w:pPr>
+        <w:tabs>
+          <w:tab w:val="num" w:pos="1440"/>
+        </w:tabs>
+        <w:ind w:left="1440" w:hanging="360"/>
+      </w:pPr>
+      <w:rPr>
+        <w:rFonts w:ascii="Courier New" w:hAnsi="Courier New" w:hint="default"/>
+        <w:sz w:val="20"/>
+      </w:rPr>
+    </w:lvl>
+    <w:lvl w:ilvl="2" w:tentative="1">
+      <w:start w:val="1"/>
+      <w:numFmt w:val="decimal"/>
+      <w:lvlText w:val="%3."/>
+      <w:lvlJc w:val="left"/>
+      <w:pPr>
+        <w:tabs>
+          <w:tab w:val="num" w:pos="2160"/>
+        </w:tabs>
+        <w:ind w:left="2160" w:hanging="360"/>
+      </w:pPr>
+    </w:lvl>
+    <w:lvl w:ilvl="3" w:tentative="1">
+      <w:start w:val="1"/>
+      <w:numFmt w:val="decimal"/>
+      <w:lvlText w:val="%4."/>
+      <w:lvlJc w:val="left"/>
+      <w:pPr>
+        <w:tabs>
+          <w:tab w:val="num" w:pos="2880"/>
+        </w:tabs>
+        <w:ind w:left="2880" w:hanging="360"/>
+      </w:pPr>
+    </w:lvl>
+    <w:lvl w:ilvl="4" w:tentative="1">
+      <w:start w:val="1"/>
+      <w:numFmt w:val="decimal"/>
+      <w:lvlText w:val="%5."/>
+      <w:lvlJc w:val="left"/>
+      <w:pPr>
+        <w:tabs>
+          <w:tab w:val="num" w:pos="3600"/>
+        </w:tabs>
+        <w:ind w:left="3600" w:hanging="360"/>
+      </w:pPr>
+    </w:lvl>
+    <w:lvl w:ilvl="5" w:tentative="1">
+      <w:start w:val="1"/>
+      <w:numFmt w:val="decimal"/>
+      <w:lvlText w:val="%6."/>
+      <w:lvlJc w:val="left"/>
+      <w:pPr>
+        <w:tabs>
+          <w:tab w:val="num" w:pos="4320"/>
+        </w:tabs>
+        <w:ind w:left="4320" w:hanging="360"/>
+      </w:pPr>
+    </w:lvl>
+    <w:lvl w:ilvl="6" w:tentative="1">
+      <w:start w:val="1"/>
+      <w:numFmt w:val="decimal"/>
+      <w:lvlText w:val="%7."/>
+      <w:lvlJc w:val="left"/>
+      <w:pPr>
+        <w:tabs>
+          <w:tab w:val="num" w:pos="5040"/>
+        </w:tabs>
+        <w:ind w:left="5040" w:hanging="360"/>
+      </w:pPr>
+    </w:lvl>
+    <w:lvl w:ilvl="7" w:tentative="1">
+      <w:start w:val="1"/>
+      <w:numFmt w:val="decimal"/>
+      <w:lvlText w:val="%8."/>
+      <w:lvlJc w:val="left"/>
+      <w:pPr>
+        <w:tabs>
+          <w:tab w:val="num" w:pos="5760"/>
+        </w:tabs>
+        <w:ind w:left="5760" w:hanging="360"/>
+      </w:pPr>
+    </w:lvl>
+    <w:lvl w:ilvl="8" w:tentative="1">
+      <w:start w:val="1"/>
+      <w:numFmt w:val="decimal"/>
+      <w:lvlText w:val="%9."/>
+      <w:lvlJc w:val="left"/>
+      <w:pPr>
+        <w:tabs>
+          <w:tab w:val="num" w:pos="6480"/>
+        </w:tabs>
+        <w:ind w:left="6480" w:hanging="360"/>
+      </w:pPr>
+    </w:lvl>
+  </w:abstractNum>
+  <w:abstractNum w:abstractNumId="3" w15:restartNumberingAfterBreak="0">
     <w:nsid w:val="0B154533"/>
     <w:multiLevelType w:val="hybridMultilevel"/>
     <w:tmpl w:val="74FEC0C6"/>
@@ -8251,7 +10167,7 @@
       </w:pPr>
     </w:lvl>
   </w:abstractNum>
-  <w:abstractNum w:abstractNumId="3" w15:restartNumberingAfterBreak="0">
+  <w:abstractNum w:abstractNumId="4" w15:restartNumberingAfterBreak="0">
     <w:nsid w:val="0ED95DF8"/>
     <w:multiLevelType w:val="multilevel"/>
     <w:tmpl w:val="81ECA3AA"/>
@@ -8400,7 +10316,7 @@
       </w:rPr>
     </w:lvl>
   </w:abstractNum>
-  <w:abstractNum w:abstractNumId="4" w15:restartNumberingAfterBreak="0">
+  <w:abstractNum w:abstractNumId="5" w15:restartNumberingAfterBreak="0">
     <w:nsid w:val="15C25B22"/>
     <w:multiLevelType w:val="hybridMultilevel"/>
     <w:tmpl w:val="1D8A7CFE"/>
@@ -8489,7 +10405,7 @@
       </w:pPr>
     </w:lvl>
   </w:abstractNum>
-  <w:abstractNum w:abstractNumId="5" w15:restartNumberingAfterBreak="0">
+  <w:abstractNum w:abstractNumId="6" w15:restartNumberingAfterBreak="0">
     <w:nsid w:val="1E7228BD"/>
     <w:multiLevelType w:val="multilevel"/>
     <w:tmpl w:val="1D52450E"/>
@@ -8606,7 +10522,7 @@
       </w:pPr>
     </w:lvl>
   </w:abstractNum>
-  <w:abstractNum w:abstractNumId="6" w15:restartNumberingAfterBreak="0">
+  <w:abstractNum w:abstractNumId="7" w15:restartNumberingAfterBreak="0">
     <w:nsid w:val="25557684"/>
     <w:multiLevelType w:val="hybridMultilevel"/>
     <w:tmpl w:val="FADA1F02"/>
@@ -8719,7 +10635,7 @@
       </w:rPr>
     </w:lvl>
   </w:abstractNum>
-  <w:abstractNum w:abstractNumId="7" w15:restartNumberingAfterBreak="0">
+  <w:abstractNum w:abstractNumId="8" w15:restartNumberingAfterBreak="0">
     <w:nsid w:val="27174655"/>
     <w:multiLevelType w:val="multilevel"/>
     <w:tmpl w:val="E3DE5824"/>
@@ -8868,7 +10784,7 @@
       </w:rPr>
     </w:lvl>
   </w:abstractNum>
-  <w:abstractNum w:abstractNumId="8" w15:restartNumberingAfterBreak="0">
+  <w:abstractNum w:abstractNumId="9" w15:restartNumberingAfterBreak="0">
     <w:nsid w:val="356179E5"/>
     <w:multiLevelType w:val="multilevel"/>
     <w:tmpl w:val="46BAA168"/>
@@ -9017,7 +10933,7 @@
       </w:rPr>
     </w:lvl>
   </w:abstractNum>
-  <w:abstractNum w:abstractNumId="9" w15:restartNumberingAfterBreak="0">
+  <w:abstractNum w:abstractNumId="10" w15:restartNumberingAfterBreak="0">
     <w:nsid w:val="51B671AA"/>
     <w:multiLevelType w:val="multilevel"/>
     <w:tmpl w:val="C462776C"/>
@@ -9166,7 +11082,124 @@
       </w:rPr>
     </w:lvl>
   </w:abstractNum>
-  <w:abstractNum w:abstractNumId="10" w15:restartNumberingAfterBreak="0">
+  <w:abstractNum w:abstractNumId="11" w15:restartNumberingAfterBreak="0">
+    <w:nsid w:val="52DA2CD4"/>
+    <w:multiLevelType w:val="multilevel"/>
+    <w:tmpl w:val="1F4CEADA"/>
+    <w:lvl w:ilvl="0">
+      <w:start w:val="1"/>
+      <w:numFmt w:val="decimal"/>
+      <w:lvlText w:val="%1."/>
+      <w:lvlJc w:val="left"/>
+      <w:pPr>
+        <w:tabs>
+          <w:tab w:val="num" w:pos="720"/>
+        </w:tabs>
+        <w:ind w:left="720" w:hanging="360"/>
+      </w:pPr>
+    </w:lvl>
+    <w:lvl w:ilvl="1">
+      <w:start w:val="1"/>
+      <w:numFmt w:val="bullet"/>
+      <w:lvlText w:val="o"/>
+      <w:lvlJc w:val="left"/>
+      <w:pPr>
+        <w:tabs>
+          <w:tab w:val="num" w:pos="1440"/>
+        </w:tabs>
+        <w:ind w:left="1440" w:hanging="360"/>
+      </w:pPr>
+      <w:rPr>
+        <w:rFonts w:ascii="Courier New" w:hAnsi="Courier New" w:hint="default"/>
+        <w:sz w:val="20"/>
+      </w:rPr>
+    </w:lvl>
+    <w:lvl w:ilvl="2" w:tentative="1">
+      <w:start w:val="1"/>
+      <w:numFmt w:val="decimal"/>
+      <w:lvlText w:val="%3."/>
+      <w:lvlJc w:val="left"/>
+      <w:pPr>
+        <w:tabs>
+          <w:tab w:val="num" w:pos="2160"/>
+        </w:tabs>
+        <w:ind w:left="2160" w:hanging="360"/>
+      </w:pPr>
+    </w:lvl>
+    <w:lvl w:ilvl="3" w:tentative="1">
+      <w:start w:val="1"/>
+      <w:numFmt w:val="decimal"/>
+      <w:lvlText w:val="%4."/>
+      <w:lvlJc w:val="left"/>
+      <w:pPr>
+        <w:tabs>
+          <w:tab w:val="num" w:pos="2880"/>
+        </w:tabs>
+        <w:ind w:left="2880" w:hanging="360"/>
+      </w:pPr>
+    </w:lvl>
+    <w:lvl w:ilvl="4" w:tentative="1">
+      <w:start w:val="1"/>
+      <w:numFmt w:val="decimal"/>
+      <w:lvlText w:val="%5."/>
+      <w:lvlJc w:val="left"/>
+      <w:pPr>
+        <w:tabs>
+          <w:tab w:val="num" w:pos="3600"/>
+        </w:tabs>
+        <w:ind w:left="3600" w:hanging="360"/>
+      </w:pPr>
+    </w:lvl>
+    <w:lvl w:ilvl="5" w:tentative="1">
+      <w:start w:val="1"/>
+      <w:numFmt w:val="decimal"/>
+      <w:lvlText w:val="%6."/>
+      <w:lvlJc w:val="left"/>
+      <w:pPr>
+        <w:tabs>
+          <w:tab w:val="num" w:pos="4320"/>
+        </w:tabs>
+        <w:ind w:left="4320" w:hanging="360"/>
+      </w:pPr>
+    </w:lvl>
+    <w:lvl w:ilvl="6" w:tentative="1">
+      <w:start w:val="1"/>
+      <w:numFmt w:val="decimal"/>
+      <w:lvlText w:val="%7."/>
+      <w:lvlJc w:val="left"/>
+      <w:pPr>
+        <w:tabs>
+          <w:tab w:val="num" w:pos="5040"/>
+        </w:tabs>
+        <w:ind w:left="5040" w:hanging="360"/>
+      </w:pPr>
+    </w:lvl>
+    <w:lvl w:ilvl="7" w:tentative="1">
+      <w:start w:val="1"/>
+      <w:numFmt w:val="decimal"/>
+      <w:lvlText w:val="%8."/>
+      <w:lvlJc w:val="left"/>
+      <w:pPr>
+        <w:tabs>
+          <w:tab w:val="num" w:pos="5760"/>
+        </w:tabs>
+        <w:ind w:left="5760" w:hanging="360"/>
+      </w:pPr>
+    </w:lvl>
+    <w:lvl w:ilvl="8" w:tentative="1">
+      <w:start w:val="1"/>
+      <w:numFmt w:val="decimal"/>
+      <w:lvlText w:val="%9."/>
+      <w:lvlJc w:val="left"/>
+      <w:pPr>
+        <w:tabs>
+          <w:tab w:val="num" w:pos="6480"/>
+        </w:tabs>
+        <w:ind w:left="6480" w:hanging="360"/>
+      </w:pPr>
+    </w:lvl>
+  </w:abstractNum>
+  <w:abstractNum w:abstractNumId="12" w15:restartNumberingAfterBreak="0">
     <w:nsid w:val="58CC5F72"/>
     <w:multiLevelType w:val="multilevel"/>
     <w:tmpl w:val="E708D2F6"/>
@@ -9315,10 +11348,10 @@
       </w:rPr>
     </w:lvl>
   </w:abstractNum>
-  <w:abstractNum w:abstractNumId="11" w15:restartNumberingAfterBreak="0">
+  <w:abstractNum w:abstractNumId="13" w15:restartNumberingAfterBreak="0">
     <w:nsid w:val="5E4D6E20"/>
     <w:multiLevelType w:val="multilevel"/>
-    <w:tmpl w:val="0E5E949A"/>
+    <w:tmpl w:val="0E80B0E4"/>
     <w:lvl w:ilvl="0">
       <w:start w:val="1"/>
       <w:numFmt w:val="bullet"/>
@@ -9335,7 +11368,148 @@
         <w:sz w:val="20"/>
       </w:rPr>
     </w:lvl>
-    <w:lvl w:ilvl="1" w:tentative="1">
+    <w:lvl w:ilvl="1">
+      <w:start w:val="4"/>
+      <w:numFmt w:val="decimal"/>
+      <w:lvlText w:val="%2."/>
+      <w:lvlJc w:val="left"/>
+      <w:pPr>
+        <w:ind w:left="1440" w:hanging="360"/>
+      </w:pPr>
+      <w:rPr>
+        <w:rFonts w:hint="default"/>
+      </w:rPr>
+    </w:lvl>
+    <w:lvl w:ilvl="2" w:tentative="1">
+      <w:start w:val="1"/>
+      <w:numFmt w:val="bullet"/>
+      <w:lvlText w:val=""/>
+      <w:lvlJc w:val="left"/>
+      <w:pPr>
+        <w:tabs>
+          <w:tab w:val="num" w:pos="2160"/>
+        </w:tabs>
+        <w:ind w:left="2160" w:hanging="360"/>
+      </w:pPr>
+      <w:rPr>
+        <w:rFonts w:ascii="Wingdings" w:hAnsi="Wingdings" w:hint="default"/>
+        <w:sz w:val="20"/>
+      </w:rPr>
+    </w:lvl>
+    <w:lvl w:ilvl="3" w:tentative="1">
+      <w:start w:val="1"/>
+      <w:numFmt w:val="bullet"/>
+      <w:lvlText w:val=""/>
+      <w:lvlJc w:val="left"/>
+      <w:pPr>
+        <w:tabs>
+          <w:tab w:val="num" w:pos="2880"/>
+        </w:tabs>
+        <w:ind w:left="2880" w:hanging="360"/>
+      </w:pPr>
+      <w:rPr>
+        <w:rFonts w:ascii="Wingdings" w:hAnsi="Wingdings" w:hint="default"/>
+        <w:sz w:val="20"/>
+      </w:rPr>
+    </w:lvl>
+    <w:lvl w:ilvl="4" w:tentative="1">
+      <w:start w:val="1"/>
+      <w:numFmt w:val="bullet"/>
+      <w:lvlText w:val=""/>
+      <w:lvlJc w:val="left"/>
+      <w:pPr>
+        <w:tabs>
+          <w:tab w:val="num" w:pos="3600"/>
+        </w:tabs>
+        <w:ind w:left="3600" w:hanging="360"/>
+      </w:pPr>
+      <w:rPr>
+        <w:rFonts w:ascii="Wingdings" w:hAnsi="Wingdings" w:hint="default"/>
+        <w:sz w:val="20"/>
+      </w:rPr>
+    </w:lvl>
+    <w:lvl w:ilvl="5" w:tentative="1">
+      <w:start w:val="1"/>
+      <w:numFmt w:val="bullet"/>
+      <w:lvlText w:val=""/>
+      <w:lvlJc w:val="left"/>
+      <w:pPr>
+        <w:tabs>
+          <w:tab w:val="num" w:pos="4320"/>
+        </w:tabs>
+        <w:ind w:left="4320" w:hanging="360"/>
+      </w:pPr>
+      <w:rPr>
+        <w:rFonts w:ascii="Wingdings" w:hAnsi="Wingdings" w:hint="default"/>
+        <w:sz w:val="20"/>
+      </w:rPr>
+    </w:lvl>
+    <w:lvl w:ilvl="6" w:tentative="1">
+      <w:start w:val="1"/>
+      <w:numFmt w:val="bullet"/>
+      <w:lvlText w:val=""/>
+      <w:lvlJc w:val="left"/>
+      <w:pPr>
+        <w:tabs>
+          <w:tab w:val="num" w:pos="5040"/>
+        </w:tabs>
+        <w:ind w:left="5040" w:hanging="360"/>
+      </w:pPr>
+      <w:rPr>
+        <w:rFonts w:ascii="Wingdings" w:hAnsi="Wingdings" w:hint="default"/>
+        <w:sz w:val="20"/>
+      </w:rPr>
+    </w:lvl>
+    <w:lvl w:ilvl="7" w:tentative="1">
+      <w:start w:val="1"/>
+      <w:numFmt w:val="bullet"/>
+      <w:lvlText w:val=""/>
+      <w:lvlJc w:val="left"/>
+      <w:pPr>
+        <w:tabs>
+          <w:tab w:val="num" w:pos="5760"/>
+        </w:tabs>
+        <w:ind w:left="5760" w:hanging="360"/>
+      </w:pPr>
+      <w:rPr>
+        <w:rFonts w:ascii="Wingdings" w:hAnsi="Wingdings" w:hint="default"/>
+        <w:sz w:val="20"/>
+      </w:rPr>
+    </w:lvl>
+    <w:lvl w:ilvl="8" w:tentative="1">
+      <w:start w:val="1"/>
+      <w:numFmt w:val="bullet"/>
+      <w:lvlText w:val=""/>
+      <w:lvlJc w:val="left"/>
+      <w:pPr>
+        <w:tabs>
+          <w:tab w:val="num" w:pos="6480"/>
+        </w:tabs>
+        <w:ind w:left="6480" w:hanging="360"/>
+      </w:pPr>
+      <w:rPr>
+        <w:rFonts w:ascii="Wingdings" w:hAnsi="Wingdings" w:hint="default"/>
+        <w:sz w:val="20"/>
+      </w:rPr>
+    </w:lvl>
+  </w:abstractNum>
+  <w:abstractNum w:abstractNumId="14" w15:restartNumberingAfterBreak="0">
+    <w:nsid w:val="61D7358F"/>
+    <w:multiLevelType w:val="multilevel"/>
+    <w:tmpl w:val="D5E422EC"/>
+    <w:lvl w:ilvl="0">
+      <w:start w:val="1"/>
+      <w:numFmt w:val="decimal"/>
+      <w:lvlText w:val="%1."/>
+      <w:lvlJc w:val="left"/>
+      <w:pPr>
+        <w:tabs>
+          <w:tab w:val="num" w:pos="720"/>
+        </w:tabs>
+        <w:ind w:left="720" w:hanging="360"/>
+      </w:pPr>
+    </w:lvl>
+    <w:lvl w:ilvl="1">
       <w:start w:val="1"/>
       <w:numFmt w:val="bullet"/>
       <w:lvlText w:val="o"/>
@@ -9353,6 +11527,127 @@
     </w:lvl>
     <w:lvl w:ilvl="2" w:tentative="1">
       <w:start w:val="1"/>
+      <w:numFmt w:val="decimal"/>
+      <w:lvlText w:val="%3."/>
+      <w:lvlJc w:val="left"/>
+      <w:pPr>
+        <w:tabs>
+          <w:tab w:val="num" w:pos="2160"/>
+        </w:tabs>
+        <w:ind w:left="2160" w:hanging="360"/>
+      </w:pPr>
+    </w:lvl>
+    <w:lvl w:ilvl="3" w:tentative="1">
+      <w:start w:val="1"/>
+      <w:numFmt w:val="decimal"/>
+      <w:lvlText w:val="%4."/>
+      <w:lvlJc w:val="left"/>
+      <w:pPr>
+        <w:tabs>
+          <w:tab w:val="num" w:pos="2880"/>
+        </w:tabs>
+        <w:ind w:left="2880" w:hanging="360"/>
+      </w:pPr>
+    </w:lvl>
+    <w:lvl w:ilvl="4" w:tentative="1">
+      <w:start w:val="1"/>
+      <w:numFmt w:val="decimal"/>
+      <w:lvlText w:val="%5."/>
+      <w:lvlJc w:val="left"/>
+      <w:pPr>
+        <w:tabs>
+          <w:tab w:val="num" w:pos="3600"/>
+        </w:tabs>
+        <w:ind w:left="3600" w:hanging="360"/>
+      </w:pPr>
+    </w:lvl>
+    <w:lvl w:ilvl="5" w:tentative="1">
+      <w:start w:val="1"/>
+      <w:numFmt w:val="decimal"/>
+      <w:lvlText w:val="%6."/>
+      <w:lvlJc w:val="left"/>
+      <w:pPr>
+        <w:tabs>
+          <w:tab w:val="num" w:pos="4320"/>
+        </w:tabs>
+        <w:ind w:left="4320" w:hanging="360"/>
+      </w:pPr>
+    </w:lvl>
+    <w:lvl w:ilvl="6" w:tentative="1">
+      <w:start w:val="1"/>
+      <w:numFmt w:val="decimal"/>
+      <w:lvlText w:val="%7."/>
+      <w:lvlJc w:val="left"/>
+      <w:pPr>
+        <w:tabs>
+          <w:tab w:val="num" w:pos="5040"/>
+        </w:tabs>
+        <w:ind w:left="5040" w:hanging="360"/>
+      </w:pPr>
+    </w:lvl>
+    <w:lvl w:ilvl="7" w:tentative="1">
+      <w:start w:val="1"/>
+      <w:numFmt w:val="decimal"/>
+      <w:lvlText w:val="%8."/>
+      <w:lvlJc w:val="left"/>
+      <w:pPr>
+        <w:tabs>
+          <w:tab w:val="num" w:pos="5760"/>
+        </w:tabs>
+        <w:ind w:left="5760" w:hanging="360"/>
+      </w:pPr>
+    </w:lvl>
+    <w:lvl w:ilvl="8" w:tentative="1">
+      <w:start w:val="1"/>
+      <w:numFmt w:val="decimal"/>
+      <w:lvlText w:val="%9."/>
+      <w:lvlJc w:val="left"/>
+      <w:pPr>
+        <w:tabs>
+          <w:tab w:val="num" w:pos="6480"/>
+        </w:tabs>
+        <w:ind w:left="6480" w:hanging="360"/>
+      </w:pPr>
+    </w:lvl>
+  </w:abstractNum>
+  <w:abstractNum w:abstractNumId="15" w15:restartNumberingAfterBreak="0">
+    <w:nsid w:val="66214410"/>
+    <w:multiLevelType w:val="multilevel"/>
+    <w:tmpl w:val="AC1E97E8"/>
+    <w:lvl w:ilvl="0">
+      <w:start w:val="1"/>
+      <w:numFmt w:val="bullet"/>
+      <w:lvlText w:val=""/>
+      <w:lvlJc w:val="left"/>
+      <w:pPr>
+        <w:tabs>
+          <w:tab w:val="num" w:pos="720"/>
+        </w:tabs>
+        <w:ind w:left="720" w:hanging="360"/>
+      </w:pPr>
+      <w:rPr>
+        <w:rFonts w:ascii="Symbol" w:hAnsi="Symbol" w:hint="default"/>
+        <w:sz w:val="20"/>
+      </w:rPr>
+    </w:lvl>
+    <w:lvl w:ilvl="1" w:tentative="1">
+      <w:start w:val="1"/>
+      <w:numFmt w:val="bullet"/>
+      <w:lvlText w:val="o"/>
+      <w:lvlJc w:val="left"/>
+      <w:pPr>
+        <w:tabs>
+          <w:tab w:val="num" w:pos="1440"/>
+        </w:tabs>
+        <w:ind w:left="1440" w:hanging="360"/>
+      </w:pPr>
+      <w:rPr>
+        <w:rFonts w:ascii="Courier New" w:hAnsi="Courier New" w:hint="default"/>
+        <w:sz w:val="20"/>
+      </w:rPr>
+    </w:lvl>
+    <w:lvl w:ilvl="2" w:tentative="1">
+      <w:start w:val="1"/>
       <w:numFmt w:val="bullet"/>
       <w:lvlText w:val=""/>
       <w:lvlJc w:val="left"/>
@@ -9464,14 +11759,14 @@
       </w:rPr>
     </w:lvl>
   </w:abstractNum>
-  <w:abstractNum w:abstractNumId="12" w15:restartNumberingAfterBreak="0">
-    <w:nsid w:val="61D7358F"/>
+  <w:abstractNum w:abstractNumId="16" w15:restartNumberingAfterBreak="0">
+    <w:nsid w:val="67B0242C"/>
     <w:multiLevelType w:val="multilevel"/>
-    <w:tmpl w:val="D5E422EC"/>
+    <w:tmpl w:val="E96ECEFA"/>
     <w:lvl w:ilvl="0">
       <w:start w:val="1"/>
-      <w:numFmt w:val="decimal"/>
-      <w:lvlText w:val="%1."/>
+      <w:numFmt w:val="bullet"/>
+      <w:lvlText w:val=""/>
       <w:lvlJc w:val="left"/>
       <w:pPr>
         <w:tabs>
@@ -9479,8 +11774,12 @@
         </w:tabs>
         <w:ind w:left="720" w:hanging="360"/>
       </w:pPr>
-    </w:lvl>
-    <w:lvl w:ilvl="1">
+      <w:rPr>
+        <w:rFonts w:ascii="Symbol" w:hAnsi="Symbol" w:hint="default"/>
+        <w:sz w:val="20"/>
+      </w:rPr>
+    </w:lvl>
+    <w:lvl w:ilvl="1" w:tentative="1">
       <w:start w:val="1"/>
       <w:numFmt w:val="bullet"/>
       <w:lvlText w:val="o"/>
@@ -9498,8 +11797,8 @@
     </w:lvl>
     <w:lvl w:ilvl="2" w:tentative="1">
       <w:start w:val="1"/>
-      <w:numFmt w:val="decimal"/>
-      <w:lvlText w:val="%3."/>
+      <w:numFmt w:val="bullet"/>
+      <w:lvlText w:val=""/>
       <w:lvlJc w:val="left"/>
       <w:pPr>
         <w:tabs>
@@ -9507,11 +11806,15 @@
         </w:tabs>
         <w:ind w:left="2160" w:hanging="360"/>
       </w:pPr>
+      <w:rPr>
+        <w:rFonts w:ascii="Wingdings" w:hAnsi="Wingdings" w:hint="default"/>
+        <w:sz w:val="20"/>
+      </w:rPr>
     </w:lvl>
     <w:lvl w:ilvl="3" w:tentative="1">
       <w:start w:val="1"/>
-      <w:numFmt w:val="decimal"/>
-      <w:lvlText w:val="%4."/>
+      <w:numFmt w:val="bullet"/>
+      <w:lvlText w:val=""/>
       <w:lvlJc w:val="left"/>
       <w:pPr>
         <w:tabs>
@@ -9519,11 +11822,15 @@
         </w:tabs>
         <w:ind w:left="2880" w:hanging="360"/>
       </w:pPr>
+      <w:rPr>
+        <w:rFonts w:ascii="Wingdings" w:hAnsi="Wingdings" w:hint="default"/>
+        <w:sz w:val="20"/>
+      </w:rPr>
     </w:lvl>
     <w:lvl w:ilvl="4" w:tentative="1">
       <w:start w:val="1"/>
-      <w:numFmt w:val="decimal"/>
-      <w:lvlText w:val="%5."/>
+      <w:numFmt w:val="bullet"/>
+      <w:lvlText w:val=""/>
       <w:lvlJc w:val="left"/>
       <w:pPr>
         <w:tabs>
@@ -9531,11 +11838,15 @@
         </w:tabs>
         <w:ind w:left="3600" w:hanging="360"/>
       </w:pPr>
+      <w:rPr>
+        <w:rFonts w:ascii="Wingdings" w:hAnsi="Wingdings" w:hint="default"/>
+        <w:sz w:val="20"/>
+      </w:rPr>
     </w:lvl>
     <w:lvl w:ilvl="5" w:tentative="1">
       <w:start w:val="1"/>
-      <w:numFmt w:val="decimal"/>
-      <w:lvlText w:val="%6."/>
+      <w:numFmt w:val="bullet"/>
+      <w:lvlText w:val=""/>
       <w:lvlJc w:val="left"/>
       <w:pPr>
         <w:tabs>
@@ -9543,11 +11854,15 @@
         </w:tabs>
         <w:ind w:left="4320" w:hanging="360"/>
       </w:pPr>
+      <w:rPr>
+        <w:rFonts w:ascii="Wingdings" w:hAnsi="Wingdings" w:hint="default"/>
+        <w:sz w:val="20"/>
+      </w:rPr>
     </w:lvl>
     <w:lvl w:ilvl="6" w:tentative="1">
       <w:start w:val="1"/>
-      <w:numFmt w:val="decimal"/>
-      <w:lvlText w:val="%7."/>
+      <w:numFmt w:val="bullet"/>
+      <w:lvlText w:val=""/>
       <w:lvlJc w:val="left"/>
       <w:pPr>
         <w:tabs>
@@ -9555,11 +11870,15 @@
         </w:tabs>
         <w:ind w:left="5040" w:hanging="360"/>
       </w:pPr>
+      <w:rPr>
+        <w:rFonts w:ascii="Wingdings" w:hAnsi="Wingdings" w:hint="default"/>
+        <w:sz w:val="20"/>
+      </w:rPr>
     </w:lvl>
     <w:lvl w:ilvl="7" w:tentative="1">
       <w:start w:val="1"/>
-      <w:numFmt w:val="decimal"/>
-      <w:lvlText w:val="%8."/>
+      <w:numFmt w:val="bullet"/>
+      <w:lvlText w:val=""/>
       <w:lvlJc w:val="left"/>
       <w:pPr>
         <w:tabs>
@@ -9567,11 +11886,15 @@
         </w:tabs>
         <w:ind w:left="5760" w:hanging="360"/>
       </w:pPr>
+      <w:rPr>
+        <w:rFonts w:ascii="Wingdings" w:hAnsi="Wingdings" w:hint="default"/>
+        <w:sz w:val="20"/>
+      </w:rPr>
     </w:lvl>
     <w:lvl w:ilvl="8" w:tentative="1">
       <w:start w:val="1"/>
-      <w:numFmt w:val="decimal"/>
-      <w:lvlText w:val="%9."/>
+      <w:numFmt w:val="bullet"/>
+      <w:lvlText w:val=""/>
       <w:lvlJc w:val="left"/>
       <w:pPr>
         <w:tabs>
@@ -9579,12 +11902,16 @@
         </w:tabs>
         <w:ind w:left="6480" w:hanging="360"/>
       </w:pPr>
+      <w:rPr>
+        <w:rFonts w:ascii="Wingdings" w:hAnsi="Wingdings" w:hint="default"/>
+        <w:sz w:val="20"/>
+      </w:rPr>
     </w:lvl>
   </w:abstractNum>
-  <w:abstractNum w:abstractNumId="13" w15:restartNumberingAfterBreak="0">
-    <w:nsid w:val="66214410"/>
+  <w:abstractNum w:abstractNumId="17" w15:restartNumberingAfterBreak="0">
+    <w:nsid w:val="67F01EE4"/>
     <w:multiLevelType w:val="multilevel"/>
-    <w:tmpl w:val="AC1E97E8"/>
+    <w:tmpl w:val="93F258A0"/>
     <w:lvl w:ilvl="0">
       <w:start w:val="1"/>
       <w:numFmt w:val="bullet"/>
@@ -9730,305 +12057,7 @@
       </w:rPr>
     </w:lvl>
   </w:abstractNum>
-  <w:abstractNum w:abstractNumId="14" w15:restartNumberingAfterBreak="0">
-    <w:nsid w:val="67B0242C"/>
-    <w:multiLevelType w:val="multilevel"/>
-    <w:tmpl w:val="E96ECEFA"/>
-    <w:lvl w:ilvl="0">
-      <w:start w:val="1"/>
-      <w:numFmt w:val="bullet"/>
-      <w:lvlText w:val=""/>
-      <w:lvlJc w:val="left"/>
-      <w:pPr>
-        <w:tabs>
-          <w:tab w:val="num" w:pos="720"/>
-        </w:tabs>
-        <w:ind w:left="720" w:hanging="360"/>
-      </w:pPr>
-      <w:rPr>
-        <w:rFonts w:ascii="Symbol" w:hAnsi="Symbol" w:hint="default"/>
-        <w:sz w:val="20"/>
-      </w:rPr>
-    </w:lvl>
-    <w:lvl w:ilvl="1" w:tentative="1">
-      <w:start w:val="1"/>
-      <w:numFmt w:val="bullet"/>
-      <w:lvlText w:val="o"/>
-      <w:lvlJc w:val="left"/>
-      <w:pPr>
-        <w:tabs>
-          <w:tab w:val="num" w:pos="1440"/>
-        </w:tabs>
-        <w:ind w:left="1440" w:hanging="360"/>
-      </w:pPr>
-      <w:rPr>
-        <w:rFonts w:ascii="Courier New" w:hAnsi="Courier New" w:hint="default"/>
-        <w:sz w:val="20"/>
-      </w:rPr>
-    </w:lvl>
-    <w:lvl w:ilvl="2" w:tentative="1">
-      <w:start w:val="1"/>
-      <w:numFmt w:val="bullet"/>
-      <w:lvlText w:val=""/>
-      <w:lvlJc w:val="left"/>
-      <w:pPr>
-        <w:tabs>
-          <w:tab w:val="num" w:pos="2160"/>
-        </w:tabs>
-        <w:ind w:left="2160" w:hanging="360"/>
-      </w:pPr>
-      <w:rPr>
-        <w:rFonts w:ascii="Wingdings" w:hAnsi="Wingdings" w:hint="default"/>
-        <w:sz w:val="20"/>
-      </w:rPr>
-    </w:lvl>
-    <w:lvl w:ilvl="3" w:tentative="1">
-      <w:start w:val="1"/>
-      <w:numFmt w:val="bullet"/>
-      <w:lvlText w:val=""/>
-      <w:lvlJc w:val="left"/>
-      <w:pPr>
-        <w:tabs>
-          <w:tab w:val="num" w:pos="2880"/>
-        </w:tabs>
-        <w:ind w:left="2880" w:hanging="360"/>
-      </w:pPr>
-      <w:rPr>
-        <w:rFonts w:ascii="Wingdings" w:hAnsi="Wingdings" w:hint="default"/>
-        <w:sz w:val="20"/>
-      </w:rPr>
-    </w:lvl>
-    <w:lvl w:ilvl="4" w:tentative="1">
-      <w:start w:val="1"/>
-      <w:numFmt w:val="bullet"/>
-      <w:lvlText w:val=""/>
-      <w:lvlJc w:val="left"/>
-      <w:pPr>
-        <w:tabs>
-          <w:tab w:val="num" w:pos="3600"/>
-        </w:tabs>
-        <w:ind w:left="3600" w:hanging="360"/>
-      </w:pPr>
-      <w:rPr>
-        <w:rFonts w:ascii="Wingdings" w:hAnsi="Wingdings" w:hint="default"/>
-        <w:sz w:val="20"/>
-      </w:rPr>
-    </w:lvl>
-    <w:lvl w:ilvl="5" w:tentative="1">
-      <w:start w:val="1"/>
-      <w:numFmt w:val="bullet"/>
-      <w:lvlText w:val=""/>
-      <w:lvlJc w:val="left"/>
-      <w:pPr>
-        <w:tabs>
-          <w:tab w:val="num" w:pos="4320"/>
-        </w:tabs>
-        <w:ind w:left="4320" w:hanging="360"/>
-      </w:pPr>
-      <w:rPr>
-        <w:rFonts w:ascii="Wingdings" w:hAnsi="Wingdings" w:hint="default"/>
-        <w:sz w:val="20"/>
-      </w:rPr>
-    </w:lvl>
-    <w:lvl w:ilvl="6" w:tentative="1">
-      <w:start w:val="1"/>
-      <w:numFmt w:val="bullet"/>
-      <w:lvlText w:val=""/>
-      <w:lvlJc w:val="left"/>
-      <w:pPr>
-        <w:tabs>
-          <w:tab w:val="num" w:pos="5040"/>
-        </w:tabs>
-        <w:ind w:left="5040" w:hanging="360"/>
-      </w:pPr>
-      <w:rPr>
-        <w:rFonts w:ascii="Wingdings" w:hAnsi="Wingdings" w:hint="default"/>
-        <w:sz w:val="20"/>
-      </w:rPr>
-    </w:lvl>
-    <w:lvl w:ilvl="7" w:tentative="1">
-      <w:start w:val="1"/>
-      <w:numFmt w:val="bullet"/>
-      <w:lvlText w:val=""/>
-      <w:lvlJc w:val="left"/>
-      <w:pPr>
-        <w:tabs>
-          <w:tab w:val="num" w:pos="5760"/>
-        </w:tabs>
-        <w:ind w:left="5760" w:hanging="360"/>
-      </w:pPr>
-      <w:rPr>
-        <w:rFonts w:ascii="Wingdings" w:hAnsi="Wingdings" w:hint="default"/>
-        <w:sz w:val="20"/>
-      </w:rPr>
-    </w:lvl>
-    <w:lvl w:ilvl="8" w:tentative="1">
-      <w:start w:val="1"/>
-      <w:numFmt w:val="bullet"/>
-      <w:lvlText w:val=""/>
-      <w:lvlJc w:val="left"/>
-      <w:pPr>
-        <w:tabs>
-          <w:tab w:val="num" w:pos="6480"/>
-        </w:tabs>
-        <w:ind w:left="6480" w:hanging="360"/>
-      </w:pPr>
-      <w:rPr>
-        <w:rFonts w:ascii="Wingdings" w:hAnsi="Wingdings" w:hint="default"/>
-        <w:sz w:val="20"/>
-      </w:rPr>
-    </w:lvl>
-  </w:abstractNum>
-  <w:abstractNum w:abstractNumId="15" w15:restartNumberingAfterBreak="0">
-    <w:nsid w:val="67F01EE4"/>
-    <w:multiLevelType w:val="multilevel"/>
-    <w:tmpl w:val="93F258A0"/>
-    <w:lvl w:ilvl="0">
-      <w:start w:val="1"/>
-      <w:numFmt w:val="bullet"/>
-      <w:lvlText w:val=""/>
-      <w:lvlJc w:val="left"/>
-      <w:pPr>
-        <w:tabs>
-          <w:tab w:val="num" w:pos="720"/>
-        </w:tabs>
-        <w:ind w:left="720" w:hanging="360"/>
-      </w:pPr>
-      <w:rPr>
-        <w:rFonts w:ascii="Symbol" w:hAnsi="Symbol" w:hint="default"/>
-        <w:sz w:val="20"/>
-      </w:rPr>
-    </w:lvl>
-    <w:lvl w:ilvl="1" w:tentative="1">
-      <w:start w:val="1"/>
-      <w:numFmt w:val="bullet"/>
-      <w:lvlText w:val="o"/>
-      <w:lvlJc w:val="left"/>
-      <w:pPr>
-        <w:tabs>
-          <w:tab w:val="num" w:pos="1440"/>
-        </w:tabs>
-        <w:ind w:left="1440" w:hanging="360"/>
-      </w:pPr>
-      <w:rPr>
-        <w:rFonts w:ascii="Courier New" w:hAnsi="Courier New" w:hint="default"/>
-        <w:sz w:val="20"/>
-      </w:rPr>
-    </w:lvl>
-    <w:lvl w:ilvl="2" w:tentative="1">
-      <w:start w:val="1"/>
-      <w:numFmt w:val="bullet"/>
-      <w:lvlText w:val=""/>
-      <w:lvlJc w:val="left"/>
-      <w:pPr>
-        <w:tabs>
-          <w:tab w:val="num" w:pos="2160"/>
-        </w:tabs>
-        <w:ind w:left="2160" w:hanging="360"/>
-      </w:pPr>
-      <w:rPr>
-        <w:rFonts w:ascii="Wingdings" w:hAnsi="Wingdings" w:hint="default"/>
-        <w:sz w:val="20"/>
-      </w:rPr>
-    </w:lvl>
-    <w:lvl w:ilvl="3" w:tentative="1">
-      <w:start w:val="1"/>
-      <w:numFmt w:val="bullet"/>
-      <w:lvlText w:val=""/>
-      <w:lvlJc w:val="left"/>
-      <w:pPr>
-        <w:tabs>
-          <w:tab w:val="num" w:pos="2880"/>
-        </w:tabs>
-        <w:ind w:left="2880" w:hanging="360"/>
-      </w:pPr>
-      <w:rPr>
-        <w:rFonts w:ascii="Wingdings" w:hAnsi="Wingdings" w:hint="default"/>
-        <w:sz w:val="20"/>
-      </w:rPr>
-    </w:lvl>
-    <w:lvl w:ilvl="4" w:tentative="1">
-      <w:start w:val="1"/>
-      <w:numFmt w:val="bullet"/>
-      <w:lvlText w:val=""/>
-      <w:lvlJc w:val="left"/>
-      <w:pPr>
-        <w:tabs>
-          <w:tab w:val="num" w:pos="3600"/>
-        </w:tabs>
-        <w:ind w:left="3600" w:hanging="360"/>
-      </w:pPr>
-      <w:rPr>
-        <w:rFonts w:ascii="Wingdings" w:hAnsi="Wingdings" w:hint="default"/>
-        <w:sz w:val="20"/>
-      </w:rPr>
-    </w:lvl>
-    <w:lvl w:ilvl="5" w:tentative="1">
-      <w:start w:val="1"/>
-      <w:numFmt w:val="bullet"/>
-      <w:lvlText w:val=""/>
-      <w:lvlJc w:val="left"/>
-      <w:pPr>
-        <w:tabs>
-          <w:tab w:val="num" w:pos="4320"/>
-        </w:tabs>
-        <w:ind w:left="4320" w:hanging="360"/>
-      </w:pPr>
-      <w:rPr>
-        <w:rFonts w:ascii="Wingdings" w:hAnsi="Wingdings" w:hint="default"/>
-        <w:sz w:val="20"/>
-      </w:rPr>
-    </w:lvl>
-    <w:lvl w:ilvl="6" w:tentative="1">
-      <w:start w:val="1"/>
-      <w:numFmt w:val="bullet"/>
-      <w:lvlText w:val=""/>
-      <w:lvlJc w:val="left"/>
-      <w:pPr>
-        <w:tabs>
-          <w:tab w:val="num" w:pos="5040"/>
-        </w:tabs>
-        <w:ind w:left="5040" w:hanging="360"/>
-      </w:pPr>
-      <w:rPr>
-        <w:rFonts w:ascii="Wingdings" w:hAnsi="Wingdings" w:hint="default"/>
-        <w:sz w:val="20"/>
-      </w:rPr>
-    </w:lvl>
-    <w:lvl w:ilvl="7" w:tentative="1">
-      <w:start w:val="1"/>
-      <w:numFmt w:val="bullet"/>
-      <w:lvlText w:val=""/>
-      <w:lvlJc w:val="left"/>
-      <w:pPr>
-        <w:tabs>
-          <w:tab w:val="num" w:pos="5760"/>
-        </w:tabs>
-        <w:ind w:left="5760" w:hanging="360"/>
-      </w:pPr>
-      <w:rPr>
-        <w:rFonts w:ascii="Wingdings" w:hAnsi="Wingdings" w:hint="default"/>
-        <w:sz w:val="20"/>
-      </w:rPr>
-    </w:lvl>
-    <w:lvl w:ilvl="8" w:tentative="1">
-      <w:start w:val="1"/>
-      <w:numFmt w:val="bullet"/>
-      <w:lvlText w:val=""/>
-      <w:lvlJc w:val="left"/>
-      <w:pPr>
-        <w:tabs>
-          <w:tab w:val="num" w:pos="6480"/>
-        </w:tabs>
-        <w:ind w:left="6480" w:hanging="360"/>
-      </w:pPr>
-      <w:rPr>
-        <w:rFonts w:ascii="Wingdings" w:hAnsi="Wingdings" w:hint="default"/>
-        <w:sz w:val="20"/>
-      </w:rPr>
-    </w:lvl>
-  </w:abstractNum>
-  <w:abstractNum w:abstractNumId="16" w15:restartNumberingAfterBreak="0">
+  <w:abstractNum w:abstractNumId="18" w15:restartNumberingAfterBreak="0">
     <w:nsid w:val="77FA0DBE"/>
     <w:multiLevelType w:val="hybridMultilevel"/>
     <w:tmpl w:val="E3DC0056"/>
@@ -10141,7 +12170,7 @@
       </w:rPr>
     </w:lvl>
   </w:abstractNum>
-  <w:abstractNum w:abstractNumId="17" w15:restartNumberingAfterBreak="0">
+  <w:abstractNum w:abstractNumId="19" w15:restartNumberingAfterBreak="0">
     <w:nsid w:val="7D090A37"/>
     <w:multiLevelType w:val="multilevel"/>
     <w:tmpl w:val="33A80602"/>
@@ -10254,7 +12283,7 @@
       </w:pPr>
     </w:lvl>
   </w:abstractNum>
-  <w:abstractNum w:abstractNumId="18" w15:restartNumberingAfterBreak="0">
+  <w:abstractNum w:abstractNumId="20" w15:restartNumberingAfterBreak="0">
     <w:nsid w:val="7DAF726B"/>
     <w:multiLevelType w:val="multilevel"/>
     <w:tmpl w:val="6A0E0CCC"/>
@@ -10407,58 +12436,64 @@
     <w:abstractNumId w:val="1"/>
   </w:num>
   <w:num w:numId="2" w16cid:durableId="2087653053">
-    <w:abstractNumId w:val="2"/>
+    <w:abstractNumId w:val="3"/>
   </w:num>
   <w:num w:numId="3" w16cid:durableId="1774781212">
-    <w:abstractNumId w:val="16"/>
+    <w:abstractNumId w:val="18"/>
   </w:num>
   <w:num w:numId="4" w16cid:durableId="383674035">
+    <w:abstractNumId w:val="7"/>
+  </w:num>
+  <w:num w:numId="5" w16cid:durableId="1958676758">
+    <w:abstractNumId w:val="19"/>
+  </w:num>
+  <w:num w:numId="6" w16cid:durableId="1097946326">
     <w:abstractNumId w:val="6"/>
   </w:num>
-  <w:num w:numId="5" w16cid:durableId="1958676758">
+  <w:num w:numId="7" w16cid:durableId="418066404">
+    <w:abstractNumId w:val="14"/>
+  </w:num>
+  <w:num w:numId="8" w16cid:durableId="633365955">
+    <w:abstractNumId w:val="15"/>
+  </w:num>
+  <w:num w:numId="9" w16cid:durableId="1860241586">
+    <w:abstractNumId w:val="8"/>
+  </w:num>
+  <w:num w:numId="10" w16cid:durableId="98526890">
+    <w:abstractNumId w:val="10"/>
+  </w:num>
+  <w:num w:numId="11" w16cid:durableId="1128473311">
     <w:abstractNumId w:val="17"/>
   </w:num>
-  <w:num w:numId="6" w16cid:durableId="1097946326">
-    <w:abstractNumId w:val="5"/>
+  <w:num w:numId="12" w16cid:durableId="678970746">
+    <w:abstractNumId w:val="20"/>
   </w:num>
-  <w:num w:numId="7" w16cid:durableId="418066404">
+  <w:num w:numId="13" w16cid:durableId="1901671860">
     <w:abstractNumId w:val="12"/>
   </w:num>
-  <w:num w:numId="8" w16cid:durableId="633365955">
-    <w:abstractNumId w:val="13"/>
-  </w:num>
-  <w:num w:numId="9" w16cid:durableId="1860241586">
-    <w:abstractNumId w:val="7"/>
-  </w:num>
-  <w:num w:numId="10" w16cid:durableId="98526890">
-    <w:abstractNumId w:val="9"/>
-  </w:num>
-  <w:num w:numId="11" w16cid:durableId="1128473311">
-    <w:abstractNumId w:val="15"/>
-  </w:num>
-  <w:num w:numId="12" w16cid:durableId="678970746">
-    <w:abstractNumId w:val="18"/>
-  </w:num>
-  <w:num w:numId="13" w16cid:durableId="1901671860">
-    <w:abstractNumId w:val="10"/>
-  </w:num>
   <w:num w:numId="14" w16cid:durableId="1983734446">
-    <w:abstractNumId w:val="14"/>
+    <w:abstractNumId w:val="16"/>
   </w:num>
   <w:num w:numId="15" w16cid:durableId="1611085988">
     <w:abstractNumId w:val="0"/>
   </w:num>
   <w:num w:numId="16" w16cid:durableId="1590499863">
-    <w:abstractNumId w:val="8"/>
+    <w:abstractNumId w:val="9"/>
   </w:num>
   <w:num w:numId="17" w16cid:durableId="510723891">
-    <w:abstractNumId w:val="3"/>
+    <w:abstractNumId w:val="4"/>
   </w:num>
   <w:num w:numId="18" w16cid:durableId="1130786596">
+    <w:abstractNumId w:val="13"/>
+  </w:num>
+  <w:num w:numId="19" w16cid:durableId="1742824748">
+    <w:abstractNumId w:val="5"/>
+  </w:num>
+  <w:num w:numId="20" w16cid:durableId="500312260">
     <w:abstractNumId w:val="11"/>
   </w:num>
-  <w:num w:numId="19" w16cid:durableId="1742824748">
-    <w:abstractNumId w:val="4"/>
+  <w:num w:numId="21" w16cid:durableId="2132900902">
+    <w:abstractNumId w:val="2"/>
   </w:num>
 </w:numbering>
 </file>
@@ -11066,7 +13101,6 @@
   <w:style w:type="character" w:default="1" w:styleId="DefaultParagraphFont">
     <w:name w:val="Default Paragraph Font"/>
     <w:uiPriority w:val="1"/>
-    <w:semiHidden/>
     <w:unhideWhenUsed/>
   </w:style>
   <w:style w:type="table" w:default="1" w:styleId="TableNormal">

</xml_diff>